<commit_message>
File 5 is dz
</commit_message>
<xml_diff>
--- a/file 3 Ivan Zhuravlev.docx
+++ b/file 3 Ivan Zhuravlev.docx
@@ -2113,6 +2113,142 @@
                 <w:szCs w:val="20"/>
                 <w:lang w:eastAsia="ru-RU"/>
               </w:rPr>
+              <w:t xml:space="preserve"> GDPR, LOPD, PIPEDA, SOX, PCI DCC</w:t>
+            </w:r>
+            <w:r>
+              <w:rPr>
+                <w:rFonts w:ascii="Century" w:eastAsia="Times New Roman" w:hAnsi="Century" w:cs="Arial"/>
+                <w:color w:val="303233"/>
+                <w:sz w:val="20"/>
+                <w:szCs w:val="20"/>
+                <w:lang w:eastAsia="ru-RU"/>
+              </w:rPr>
+              <w:cr/>
+            </w:r>
+          </w:p>
+          <w:p>
+            <w:pPr>
+              <w:pStyle w:val="af1"/>
+              <w:numPr>
+                <w:ilvl w:val="0"/>
+                <w:numId w:val="3"/>
+              </w:numPr>
+              <w:spacing w:after="120"/>
+              <w:textAlignment w:val="top"/>
+              <w:rPr>
+                <w:rFonts w:ascii="Century" w:eastAsia="Times New Roman" w:hAnsi="Century" w:cs="Arial"/>
+                <w:color w:val="303233"/>
+                <w:sz w:val="20"/>
+                <w:szCs w:val="20"/>
+                <w:lang w:eastAsia="ru-RU"/>
+              </w:rPr>
+            </w:pPr>
+            <w:r>
+              <w:rPr>
+                <w:rFonts w:ascii="Century" w:eastAsia="Times New Roman" w:hAnsi="Century" w:cs="Arial"/>
+                <w:color w:val="303233"/>
+                <w:sz w:val="20"/>
+                <w:szCs w:val="20"/>
+                <w:lang w:val="ru-RU" w:eastAsia="ru-RU"/>
+              </w:rPr>
+              <w:t>Знание</w:t>
+            </w:r>
+            <w:r>
+              <w:rPr>
+                <w:rFonts w:ascii="Century" w:eastAsia="Times New Roman" w:hAnsi="Century" w:cs="Arial"/>
+                <w:color w:val="303233"/>
+                <w:sz w:val="20"/>
+                <w:szCs w:val="20"/>
+                <w:lang w:eastAsia="ru-RU"/>
+              </w:rPr>
+              <w:t xml:space="preserve"> Best practice ISF</w:t>
+            </w:r>
+            <w:r>
+              <w:rPr>
+                <w:rFonts w:ascii="Century" w:eastAsia="Times New Roman" w:hAnsi="Century" w:cs="Arial"/>
+                <w:color w:val="303233"/>
+                <w:sz w:val="20"/>
+                <w:szCs w:val="20"/>
+                <w:lang w:eastAsia="ru-RU"/>
+              </w:rPr>
+              <w:t xml:space="preserve">, </w:t>
+            </w:r>
+            <w:r>
+              <w:rPr>
+                <w:rFonts w:ascii="Century" w:eastAsia="Times New Roman" w:hAnsi="Century" w:cs="Arial"/>
+                <w:color w:val="303233"/>
+                <w:sz w:val="20"/>
+                <w:szCs w:val="20"/>
+                <w:lang w:eastAsia="ru-RU"/>
+              </w:rPr>
+              <w:t>NSA</w:t>
+            </w:r>
+            <w:r>
+              <w:rPr>
+                <w:rFonts w:ascii="Century" w:eastAsia="Times New Roman" w:hAnsi="Century" w:cs="Arial"/>
+                <w:color w:val="303233"/>
+                <w:sz w:val="20"/>
+                <w:szCs w:val="20"/>
+                <w:lang w:eastAsia="ru-RU"/>
+              </w:rPr>
+              <w:t xml:space="preserve"> -</w:t>
+            </w:r>
+            <w:r>
+              <w:rPr>
+                <w:rFonts w:ascii="Century" w:eastAsia="Times New Roman" w:hAnsi="Century" w:cs="Arial"/>
+                <w:color w:val="303233"/>
+                <w:sz w:val="20"/>
+                <w:szCs w:val="20"/>
+                <w:lang w:eastAsia="ru-RU"/>
+              </w:rPr>
+              <w:t xml:space="preserve"> middle</w:t>
+            </w:r>
+          </w:p>
+          <w:p>
+            <w:pPr>
+              <w:pStyle w:val="af1"/>
+              <w:numPr>
+                <w:ilvl w:val="0"/>
+                <w:numId w:val="3"/>
+              </w:numPr>
+              <w:spacing w:after="120"/>
+              <w:textAlignment w:val="top"/>
+              <w:rPr>
+                <w:rFonts w:ascii="Century" w:eastAsia="Times New Roman" w:hAnsi="Century" w:cs="Arial"/>
+                <w:color w:val="303233"/>
+                <w:sz w:val="20"/>
+                <w:szCs w:val="20"/>
+                <w:lang w:val="ru-RU" w:eastAsia="ru-RU"/>
+              </w:rPr>
+            </w:pPr>
+            <w:r>
+              <w:rPr>
+                <w:rFonts w:ascii="Century" w:eastAsia="Times New Roman" w:hAnsi="Century" w:cs="Arial"/>
+                <w:color w:val="303233"/>
+                <w:sz w:val="20"/>
+                <w:szCs w:val="20"/>
+                <w:lang w:val="ru-RU" w:eastAsia="ru-RU"/>
+              </w:rPr>
+              <w:t xml:space="preserve">Знание </w:t>
+            </w:r>
+            <w:r>
+              <w:rPr>
+                <w:rFonts w:ascii="Century" w:eastAsia="Times New Roman" w:hAnsi="Century" w:cs="Arial"/>
+                <w:color w:val="303233"/>
+                <w:sz w:val="20"/>
+                <w:szCs w:val="20"/>
+                <w:lang w:eastAsia="ru-RU"/>
+              </w:rPr>
+              <w:t>Best</w:t>
+            </w:r>
+            <w:r>
+              <w:rPr>
+                <w:rFonts w:ascii="Century" w:eastAsia="Times New Roman" w:hAnsi="Century" w:cs="Arial"/>
+                <w:color w:val="303233"/>
+                <w:sz w:val="20"/>
+                <w:szCs w:val="20"/>
+                <w:lang w:val="ru-RU" w:eastAsia="ru-RU"/>
+              </w:rPr>
               <w:t xml:space="preserve"> </w:t>
             </w:r>
             <w:r>
@@ -2123,7 +2259,7 @@
                 <w:szCs w:val="20"/>
                 <w:lang w:eastAsia="ru-RU"/>
               </w:rPr>
-              <w:t>GDPR, LOPD, PIPEDA,</w:t>
+              <w:t>practice</w:t>
             </w:r>
             <w:r>
               <w:rPr>
@@ -2131,9 +2267,9 @@
                 <w:color w:val="303233"/>
                 <w:sz w:val="20"/>
                 <w:szCs w:val="20"/>
-                <w:lang w:eastAsia="ru-RU"/>
-              </w:rPr>
-              <w:t xml:space="preserve"> </w:t>
+                <w:lang w:val="ru-RU" w:eastAsia="ru-RU"/>
+              </w:rPr>
+              <w:t xml:space="preserve"> к обеспечению защищенности чувствительных данных - </w:t>
             </w:r>
             <w:r>
               <w:rPr>
@@ -2143,28 +2279,8 @@
                 <w:szCs w:val="20"/>
                 <w:lang w:eastAsia="ru-RU"/>
               </w:rPr>
-              <w:t>SOX, PCI DCC</w:t>
-            </w:r>
-            <w:r>
-              <w:rPr>
-                <w:rFonts w:ascii="Century" w:eastAsia="Times New Roman" w:hAnsi="Century" w:cs="Arial"/>
-                <w:color w:val="303233"/>
-                <w:sz w:val="20"/>
-                <w:szCs w:val="20"/>
-                <w:lang w:eastAsia="ru-RU"/>
-              </w:rPr>
-              <w:cr/>
-            </w:r>
-          </w:p>
-          <w:p>
-            <w:pPr>
-              <w:keepNext/>
-              <w:keepLines/>
-              <w:rPr>
-                <w:sz w:val="20"/>
-                <w:szCs w:val="24"/>
-              </w:rPr>
-            </w:pPr>
+              <w:t>middle</w:t>
+            </w:r>
           </w:p>
         </w:tc>
       </w:tr>
@@ -2179,6 +2295,7 @@
               <w:rPr>
                 <w:sz w:val="32"/>
                 <w:szCs w:val="28"/>
+                <w:lang w:val="ru-RU"/>
               </w:rPr>
             </w:pPr>
           </w:p>
@@ -2197,6 +2314,7 @@
               <w:rPr>
                 <w:sz w:val="20"/>
                 <w:szCs w:val="24"/>
+                <w:lang w:val="ru-RU"/>
               </w:rPr>
             </w:pPr>
           </w:p>
@@ -2212,6 +2330,7 @@
               <w:rPr>
                 <w:sz w:val="20"/>
                 <w:szCs w:val="24"/>
+                <w:lang w:val="ru-RU"/>
               </w:rPr>
             </w:pPr>
           </w:p>
@@ -2228,6 +2347,7 @@
               <w:rPr>
                 <w:sz w:val="32"/>
                 <w:szCs w:val="28"/>
+                <w:lang w:val="ru-RU"/>
               </w:rPr>
             </w:pPr>
           </w:p>
@@ -2246,6 +2366,7 @@
               <w:rPr>
                 <w:sz w:val="20"/>
                 <w:szCs w:val="24"/>
+                <w:lang w:val="ru-RU"/>
               </w:rPr>
             </w:pPr>
           </w:p>
@@ -2259,6 +2380,7 @@
               <w:rPr>
                 <w:sz w:val="20"/>
                 <w:szCs w:val="24"/>
+                <w:lang w:val="ru-RU"/>
               </w:rPr>
             </w:pPr>
           </w:p>
@@ -2275,6 +2397,7 @@
               <w:rPr>
                 <w:sz w:val="32"/>
                 <w:szCs w:val="28"/>
+                <w:lang w:val="ru-RU"/>
               </w:rPr>
             </w:pPr>
           </w:p>
@@ -2293,6 +2416,7 @@
               <w:rPr>
                 <w:sz w:val="20"/>
                 <w:szCs w:val="24"/>
+                <w:lang w:val="ru-RU"/>
               </w:rPr>
             </w:pPr>
           </w:p>
@@ -2627,7 +2751,7 @@
           <wp:docPr id="6" name="Graphic 6">
             <a:extLst xmlns:a="http://schemas.openxmlformats.org/drawingml/2006/main">
               <a:ext uri="{C183D7F6-B498-43B3-948B-1728B52AA6E4}">
-                <adec:decorative xmlns:adec="http://schemas.microsoft.com/office/drawing/2017/decorative" xmlns:wps="http://schemas.microsoft.com/office/word/2010/wordprocessingShape" xmlns:wpi="http://schemas.microsoft.com/office/word/2010/wordprocessingInk" xmlns:wpg="http://schemas.microsoft.com/office/word/2010/wordprocessingGroup" xmlns:w16se="http://schemas.microsoft.com/office/word/2015/wordml/symex" xmlns:w16sdtdh="http://schemas.microsoft.com/office/word/2020/wordml/sdtdatahash" xmlns:w16="http://schemas.microsoft.com/office/word/2018/wordml" xmlns:w16cid="http://schemas.microsoft.com/office/word/2016/wordml/cid" xmlns:w16cex="http://schemas.microsoft.com/office/word/2018/wordml/cex" xmlns:w15="http://schemas.microsoft.com/office/word/2012/wordml" xmlns:w14="http://schemas.microsoft.com/office/word/2010/wordml" xmlns:w="http://schemas.openxmlformats.org/wordprocessingml/2006/main" xmlns:w10="urn:schemas-microsoft-com:office:word" xmlns:wp14="http://schemas.microsoft.com/office/word/2010/wordprocessingDrawing" xmlns:v="urn:schemas-microsoft-com:vml" xmlns:o="urn:schemas-microsoft-com:office:office" xmlns:am3d="http://schemas.microsoft.com/office/drawing/2017/model3d" xmlns:aink="http://schemas.microsoft.com/office/drawing/2016/ink" xmlns:mc="http://schemas.openxmlformats.org/markup-compatibility/2006" xmlns:cx8="http://schemas.microsoft.com/office/drawing/2016/5/14/chartex" xmlns:cx7="http://schemas.microsoft.com/office/drawing/2016/5/13/chartex" xmlns:cx6="http://schemas.microsoft.com/office/drawing/2016/5/12/chartex" xmlns:cx5="http://schemas.microsoft.com/office/drawing/2016/5/11/chartex" xmlns:cx4="http://schemas.microsoft.com/office/drawing/2016/5/10/chartex" xmlns:cx3="http://schemas.microsoft.com/office/drawing/2016/5/9/chartex" xmlns:cx2="http://schemas.microsoft.com/office/drawing/2015/10/21/chartex" xmlns:cx1="http://schemas.microsoft.com/office/drawing/2015/9/8/chartex" xmlns:cx="http://schemas.microsoft.com/office/drawing/2014/chartex" xmlns:wpc="http://schemas.microsoft.com/office/word/2010/wordprocessingCanvas" xmlns="" val="1"/>
+                <adec:decorative xmlns="" xmlns:wpc="http://schemas.microsoft.com/office/word/2010/wordprocessingCanvas" xmlns:cx="http://schemas.microsoft.com/office/drawing/2014/chartex" xmlns:cx1="http://schemas.microsoft.com/office/drawing/2015/9/8/chartex" xmlns:cx2="http://schemas.microsoft.com/office/drawing/2015/10/21/chartex" xmlns:cx3="http://schemas.microsoft.com/office/drawing/2016/5/9/chartex" xmlns:cx4="http://schemas.microsoft.com/office/drawing/2016/5/10/chartex" xmlns:cx5="http://schemas.microsoft.com/office/drawing/2016/5/11/chartex" xmlns:cx6="http://schemas.microsoft.com/office/drawing/2016/5/12/chartex" xmlns:cx7="http://schemas.microsoft.com/office/drawing/2016/5/13/chartex" xmlns:cx8="http://schemas.microsoft.com/office/drawing/2016/5/14/chartex" xmlns:mc="http://schemas.openxmlformats.org/markup-compatibility/2006" xmlns:aink="http://schemas.microsoft.com/office/drawing/2016/ink" xmlns:am3d="http://schemas.microsoft.com/office/drawing/2017/model3d" xmlns:o="urn:schemas-microsoft-com:office:office" xmlns:v="urn:schemas-microsoft-com:vml" xmlns:wp14="http://schemas.microsoft.com/office/word/2010/wordprocessingDrawing" xmlns:w10="urn:schemas-microsoft-com:office:word" xmlns:w="http://schemas.openxmlformats.org/wordprocessingml/2006/main" xmlns:w14="http://schemas.microsoft.com/office/word/2010/wordml" xmlns:w15="http://schemas.microsoft.com/office/word/2012/wordml" xmlns:w16cex="http://schemas.microsoft.com/office/word/2018/wordml/cex" xmlns:w16cid="http://schemas.microsoft.com/office/word/2016/wordml/cid" xmlns:w16="http://schemas.microsoft.com/office/word/2018/wordml" xmlns:w16sdtdh="http://schemas.microsoft.com/office/word/2020/wordml/sdtdatahash" xmlns:w16se="http://schemas.microsoft.com/office/word/2015/wordml/symex" xmlns:wpg="http://schemas.microsoft.com/office/word/2010/wordprocessingGroup" xmlns:wpi="http://schemas.microsoft.com/office/word/2010/wordprocessingInk" xmlns:wps="http://schemas.microsoft.com/office/word/2010/wordprocessingShape" xmlns:adec="http://schemas.microsoft.com/office/drawing/2017/decorative" val="1"/>
               </a:ext>
             </a:extLst>
           </wp:docPr>
@@ -2645,10 +2769,10 @@
                   <a:blip r:embed="rId1">
                     <a:extLst>
                       <a:ext uri="{28A0092B-C50C-407E-A947-70E740481C1C}">
-                        <a14:useLocalDpi xmlns:a14="http://schemas.microsoft.com/office/drawing/2010/main" xmlns:wps="http://schemas.microsoft.com/office/word/2010/wordprocessingShape" xmlns:wpi="http://schemas.microsoft.com/office/word/2010/wordprocessingInk" xmlns:wpg="http://schemas.microsoft.com/office/word/2010/wordprocessingGroup" xmlns:w16se="http://schemas.microsoft.com/office/word/2015/wordml/symex" xmlns:w16sdtdh="http://schemas.microsoft.com/office/word/2020/wordml/sdtdatahash" xmlns:w16="http://schemas.microsoft.com/office/word/2018/wordml" xmlns:w16cid="http://schemas.microsoft.com/office/word/2016/wordml/cid" xmlns:w16cex="http://schemas.microsoft.com/office/word/2018/wordml/cex" xmlns:w15="http://schemas.microsoft.com/office/word/2012/wordml" xmlns:w14="http://schemas.microsoft.com/office/word/2010/wordml" xmlns:w="http://schemas.openxmlformats.org/wordprocessingml/2006/main" xmlns:w10="urn:schemas-microsoft-com:office:word" xmlns:wp14="http://schemas.microsoft.com/office/word/2010/wordprocessingDrawing" xmlns:v="urn:schemas-microsoft-com:vml" xmlns:o="urn:schemas-microsoft-com:office:office" xmlns:am3d="http://schemas.microsoft.com/office/drawing/2017/model3d" xmlns:aink="http://schemas.microsoft.com/office/drawing/2016/ink" xmlns:mc="http://schemas.openxmlformats.org/markup-compatibility/2006" xmlns:cx8="http://schemas.microsoft.com/office/drawing/2016/5/14/chartex" xmlns:cx7="http://schemas.microsoft.com/office/drawing/2016/5/13/chartex" xmlns:cx6="http://schemas.microsoft.com/office/drawing/2016/5/12/chartex" xmlns:cx5="http://schemas.microsoft.com/office/drawing/2016/5/11/chartex" xmlns:cx4="http://schemas.microsoft.com/office/drawing/2016/5/10/chartex" xmlns:cx3="http://schemas.microsoft.com/office/drawing/2016/5/9/chartex" xmlns:cx2="http://schemas.microsoft.com/office/drawing/2015/10/21/chartex" xmlns:cx1="http://schemas.microsoft.com/office/drawing/2015/9/8/chartex" xmlns:cx="http://schemas.microsoft.com/office/drawing/2014/chartex" xmlns:wpc="http://schemas.microsoft.com/office/word/2010/wordprocessingCanvas" xmlns="" val="0"/>
+                        <a14:useLocalDpi xmlns="" xmlns:wpc="http://schemas.microsoft.com/office/word/2010/wordprocessingCanvas" xmlns:cx="http://schemas.microsoft.com/office/drawing/2014/chartex" xmlns:cx1="http://schemas.microsoft.com/office/drawing/2015/9/8/chartex" xmlns:cx2="http://schemas.microsoft.com/office/drawing/2015/10/21/chartex" xmlns:cx3="http://schemas.microsoft.com/office/drawing/2016/5/9/chartex" xmlns:cx4="http://schemas.microsoft.com/office/drawing/2016/5/10/chartex" xmlns:cx5="http://schemas.microsoft.com/office/drawing/2016/5/11/chartex" xmlns:cx6="http://schemas.microsoft.com/office/drawing/2016/5/12/chartex" xmlns:cx7="http://schemas.microsoft.com/office/drawing/2016/5/13/chartex" xmlns:cx8="http://schemas.microsoft.com/office/drawing/2016/5/14/chartex" xmlns:mc="http://schemas.openxmlformats.org/markup-compatibility/2006" xmlns:aink="http://schemas.microsoft.com/office/drawing/2016/ink" xmlns:am3d="http://schemas.microsoft.com/office/drawing/2017/model3d" xmlns:o="urn:schemas-microsoft-com:office:office" xmlns:v="urn:schemas-microsoft-com:vml" xmlns:wp14="http://schemas.microsoft.com/office/word/2010/wordprocessingDrawing" xmlns:w10="urn:schemas-microsoft-com:office:word" xmlns:w="http://schemas.openxmlformats.org/wordprocessingml/2006/main" xmlns:w14="http://schemas.microsoft.com/office/word/2010/wordml" xmlns:w15="http://schemas.microsoft.com/office/word/2012/wordml" xmlns:w16cex="http://schemas.microsoft.com/office/word/2018/wordml/cex" xmlns:w16cid="http://schemas.microsoft.com/office/word/2016/wordml/cid" xmlns:w16="http://schemas.microsoft.com/office/word/2018/wordml" xmlns:w16sdtdh="http://schemas.microsoft.com/office/word/2020/wordml/sdtdatahash" xmlns:w16se="http://schemas.microsoft.com/office/word/2015/wordml/symex" xmlns:wpg="http://schemas.microsoft.com/office/word/2010/wordprocessingGroup" xmlns:wpi="http://schemas.microsoft.com/office/word/2010/wordprocessingInk" xmlns:wps="http://schemas.microsoft.com/office/word/2010/wordprocessingShape" xmlns:a14="http://schemas.microsoft.com/office/drawing/2010/main" val="0"/>
                       </a:ext>
                       <a:ext uri="{96DAC541-7B7A-43D3-8B79-37D633B846F1}">
-                        <asvg:svgBlip xmlns:asvg="http://schemas.microsoft.com/office/drawing/2016/SVG/main" xmlns:wps="http://schemas.microsoft.com/office/word/2010/wordprocessingShape" xmlns:wpi="http://schemas.microsoft.com/office/word/2010/wordprocessingInk" xmlns:wpg="http://schemas.microsoft.com/office/word/2010/wordprocessingGroup" xmlns:w16se="http://schemas.microsoft.com/office/word/2015/wordml/symex" xmlns:w16sdtdh="http://schemas.microsoft.com/office/word/2020/wordml/sdtdatahash" xmlns:w16="http://schemas.microsoft.com/office/word/2018/wordml" xmlns:w16cid="http://schemas.microsoft.com/office/word/2016/wordml/cid" xmlns:w16cex="http://schemas.microsoft.com/office/word/2018/wordml/cex" xmlns:w15="http://schemas.microsoft.com/office/word/2012/wordml" xmlns:w14="http://schemas.microsoft.com/office/word/2010/wordml" xmlns:w="http://schemas.openxmlformats.org/wordprocessingml/2006/main" xmlns:w10="urn:schemas-microsoft-com:office:word" xmlns:wp14="http://schemas.microsoft.com/office/word/2010/wordprocessingDrawing" xmlns:v="urn:schemas-microsoft-com:vml" xmlns:o="urn:schemas-microsoft-com:office:office" xmlns:am3d="http://schemas.microsoft.com/office/drawing/2017/model3d" xmlns:aink="http://schemas.microsoft.com/office/drawing/2016/ink" xmlns:mc="http://schemas.openxmlformats.org/markup-compatibility/2006" xmlns:cx8="http://schemas.microsoft.com/office/drawing/2016/5/14/chartex" xmlns:cx7="http://schemas.microsoft.com/office/drawing/2016/5/13/chartex" xmlns:cx6="http://schemas.microsoft.com/office/drawing/2016/5/12/chartex" xmlns:cx5="http://schemas.microsoft.com/office/drawing/2016/5/11/chartex" xmlns:cx4="http://schemas.microsoft.com/office/drawing/2016/5/10/chartex" xmlns:cx3="http://schemas.microsoft.com/office/drawing/2016/5/9/chartex" xmlns:cx2="http://schemas.microsoft.com/office/drawing/2015/10/21/chartex" xmlns:cx1="http://schemas.microsoft.com/office/drawing/2015/9/8/chartex" xmlns:cx="http://schemas.microsoft.com/office/drawing/2014/chartex" xmlns:wpc="http://schemas.microsoft.com/office/word/2010/wordprocessingCanvas" xmlns="" r:embed="rId2"/>
+                        <asvg:svgBlip xmlns="" xmlns:wpc="http://schemas.microsoft.com/office/word/2010/wordprocessingCanvas" xmlns:cx="http://schemas.microsoft.com/office/drawing/2014/chartex" xmlns:cx1="http://schemas.microsoft.com/office/drawing/2015/9/8/chartex" xmlns:cx2="http://schemas.microsoft.com/office/drawing/2015/10/21/chartex" xmlns:cx3="http://schemas.microsoft.com/office/drawing/2016/5/9/chartex" xmlns:cx4="http://schemas.microsoft.com/office/drawing/2016/5/10/chartex" xmlns:cx5="http://schemas.microsoft.com/office/drawing/2016/5/11/chartex" xmlns:cx6="http://schemas.microsoft.com/office/drawing/2016/5/12/chartex" xmlns:cx7="http://schemas.microsoft.com/office/drawing/2016/5/13/chartex" xmlns:cx8="http://schemas.microsoft.com/office/drawing/2016/5/14/chartex" xmlns:mc="http://schemas.openxmlformats.org/markup-compatibility/2006" xmlns:aink="http://schemas.microsoft.com/office/drawing/2016/ink" xmlns:am3d="http://schemas.microsoft.com/office/drawing/2017/model3d" xmlns:o="urn:schemas-microsoft-com:office:office" xmlns:v="urn:schemas-microsoft-com:vml" xmlns:wp14="http://schemas.microsoft.com/office/word/2010/wordprocessingDrawing" xmlns:w10="urn:schemas-microsoft-com:office:word" xmlns:w="http://schemas.openxmlformats.org/wordprocessingml/2006/main" xmlns:w14="http://schemas.microsoft.com/office/word/2010/wordml" xmlns:w15="http://schemas.microsoft.com/office/word/2012/wordml" xmlns:w16cex="http://schemas.microsoft.com/office/word/2018/wordml/cex" xmlns:w16cid="http://schemas.microsoft.com/office/word/2016/wordml/cid" xmlns:w16="http://schemas.microsoft.com/office/word/2018/wordml" xmlns:w16sdtdh="http://schemas.microsoft.com/office/word/2020/wordml/sdtdatahash" xmlns:w16se="http://schemas.microsoft.com/office/word/2015/wordml/symex" xmlns:wpg="http://schemas.microsoft.com/office/word/2010/wordprocessingGroup" xmlns:wpi="http://schemas.microsoft.com/office/word/2010/wordprocessingInk" xmlns:wps="http://schemas.microsoft.com/office/word/2010/wordprocessingShape" xmlns:asvg="http://schemas.microsoft.com/office/drawing/2016/SVG/main" r:embed="rId2"/>
                       </a:ext>
                     </a:extLst>
                   </a:blip>
@@ -3852,7 +3976,7 @@
   <a:extraClrSchemeLst/>
   <a:extLst>
     <a:ext uri="{05A4C25C-085E-4340-85A3-A5531E510DB2}">
-      <thm15:themeFamily xmlns:thm15="http://schemas.microsoft.com/office/thememl/2012/main" xmlns="" name="Office Theme" id="{62F939B6-93AF-4DB8-9C6B-D6C7DFDC589F}" vid="{4A3C46E8-61CC-4603-A589-7422A47A8E4A}"/>
+      <thm15:themeFamily xmlns="" xmlns:thm15="http://schemas.microsoft.com/office/thememl/2012/main" name="Office Theme" id="{62F939B6-93AF-4DB8-9C6B-D6C7DFDC589F}" vid="{4A3C46E8-61CC-4603-A589-7422A47A8E4A}"/>
     </a:ext>
   </a:extLst>
 </a:theme>

</xml_diff>

<commit_message>
file 7 is dz and file 3 is rezume
</commit_message>
<xml_diff>
--- a/file 3 Ivan Zhuravlev.docx
+++ b/file 3 Ivan Zhuravlev.docx
@@ -2369,7 +2369,295 @@
                 <w:szCs w:val="21"/>
                 <w:lang w:val="ru-RU" w:eastAsia="ru-RU"/>
               </w:rPr>
-              <w:t xml:space="preserve"> к обеспечению защищенности чувствительных данных - </w:t>
+              <w:t xml:space="preserve"> к обеспечению защищенности чувствительных данных </w:t>
+            </w:r>
+            <w:r>
+              <w:rPr>
+                <w:rFonts w:ascii="Arial" w:eastAsia="Times New Roman" w:hAnsi="Arial" w:cs="Arial"/>
+                <w:color w:val="303233"/>
+                <w:sz w:val="21"/>
+                <w:szCs w:val="21"/>
+                <w:lang w:val="ru-RU" w:eastAsia="ru-RU"/>
+              </w:rPr>
+              <w:t>–</w:t>
+            </w:r>
+            <w:r>
+              <w:rPr>
+                <w:rFonts w:ascii="Arial" w:eastAsia="Times New Roman" w:hAnsi="Arial" w:cs="Arial"/>
+                <w:color w:val="303233"/>
+                <w:sz w:val="21"/>
+                <w:szCs w:val="21"/>
+                <w:lang w:val="ru-RU" w:eastAsia="ru-RU"/>
+              </w:rPr>
+              <w:t xml:space="preserve"> </w:t>
+            </w:r>
+            <w:r>
+              <w:rPr>
+                <w:rFonts w:ascii="Arial" w:eastAsia="Times New Roman" w:hAnsi="Arial" w:cs="Arial"/>
+                <w:color w:val="303233"/>
+                <w:sz w:val="21"/>
+                <w:szCs w:val="21"/>
+                <w:lang w:eastAsia="ru-RU"/>
+              </w:rPr>
+              <w:t>middle</w:t>
+            </w:r>
+          </w:p>
+          <w:p>
+            <w:pPr>
+              <w:pStyle w:val="af1"/>
+              <w:numPr>
+                <w:ilvl w:val="0"/>
+                <w:numId w:val="3"/>
+              </w:numPr>
+              <w:spacing w:after="120"/>
+              <w:textAlignment w:val="top"/>
+              <w:rPr>
+                <w:rFonts w:ascii="Arial" w:eastAsia="Times New Roman" w:hAnsi="Arial" w:cs="Arial"/>
+                <w:color w:val="303233"/>
+                <w:sz w:val="21"/>
+                <w:szCs w:val="21"/>
+                <w:lang w:val="ru-RU" w:eastAsia="ru-RU"/>
+              </w:rPr>
+            </w:pPr>
+            <w:r>
+              <w:rPr>
+                <w:rFonts w:ascii="Arial" w:eastAsia="Times New Roman" w:hAnsi="Arial" w:cs="Arial"/>
+                <w:color w:val="303233"/>
+                <w:sz w:val="21"/>
+                <w:szCs w:val="21"/>
+                <w:lang w:val="ru-RU" w:eastAsia="ru-RU"/>
+              </w:rPr>
+              <w:t xml:space="preserve">Знание </w:t>
+            </w:r>
+            <w:r>
+              <w:rPr>
+                <w:rFonts w:ascii="Arial" w:eastAsia="Times New Roman" w:hAnsi="Arial" w:cs="Arial"/>
+                <w:color w:val="303233"/>
+                <w:sz w:val="21"/>
+                <w:szCs w:val="21"/>
+                <w:lang w:eastAsia="ru-RU"/>
+              </w:rPr>
+              <w:t>SIEM – junior</w:t>
+            </w:r>
+          </w:p>
+          <w:p>
+            <w:pPr>
+              <w:pStyle w:val="af1"/>
+              <w:numPr>
+                <w:ilvl w:val="0"/>
+                <w:numId w:val="3"/>
+              </w:numPr>
+              <w:spacing w:after="120"/>
+              <w:textAlignment w:val="top"/>
+              <w:rPr>
+                <w:rFonts w:ascii="Arial" w:eastAsia="Times New Roman" w:hAnsi="Arial" w:cs="Arial"/>
+                <w:color w:val="303233"/>
+                <w:sz w:val="21"/>
+                <w:szCs w:val="21"/>
+                <w:lang w:val="ru-RU" w:eastAsia="ru-RU"/>
+              </w:rPr>
+            </w:pPr>
+            <w:r>
+              <w:rPr>
+                <w:rFonts w:ascii="Arial" w:eastAsia="Times New Roman" w:hAnsi="Arial" w:cs="Arial"/>
+                <w:color w:val="303233"/>
+                <w:sz w:val="21"/>
+                <w:szCs w:val="21"/>
+                <w:lang w:val="ru-RU" w:eastAsia="ru-RU"/>
+              </w:rPr>
+              <w:t xml:space="preserve">Знание </w:t>
+            </w:r>
+            <w:r>
+              <w:rPr>
+                <w:rFonts w:ascii="Arial" w:eastAsia="Times New Roman" w:hAnsi="Arial" w:cs="Arial"/>
+                <w:color w:val="303233"/>
+                <w:sz w:val="21"/>
+                <w:szCs w:val="21"/>
+                <w:lang w:eastAsia="ru-RU"/>
+              </w:rPr>
+              <w:t>SOAR – junior</w:t>
+            </w:r>
+          </w:p>
+          <w:p>
+            <w:pPr>
+              <w:pStyle w:val="af1"/>
+              <w:numPr>
+                <w:ilvl w:val="0"/>
+                <w:numId w:val="3"/>
+              </w:numPr>
+              <w:spacing w:after="120"/>
+              <w:textAlignment w:val="top"/>
+              <w:rPr>
+                <w:rFonts w:ascii="Arial" w:eastAsia="Times New Roman" w:hAnsi="Arial" w:cs="Arial"/>
+                <w:color w:val="303233"/>
+                <w:sz w:val="21"/>
+                <w:szCs w:val="21"/>
+                <w:lang w:val="ru-RU" w:eastAsia="ru-RU"/>
+              </w:rPr>
+            </w:pPr>
+            <w:r>
+              <w:rPr>
+                <w:rFonts w:ascii="Arial" w:eastAsia="Times New Roman" w:hAnsi="Arial" w:cs="Arial"/>
+                <w:color w:val="303233"/>
+                <w:sz w:val="21"/>
+                <w:szCs w:val="21"/>
+                <w:lang w:val="ru-RU" w:eastAsia="ru-RU"/>
+              </w:rPr>
+              <w:t xml:space="preserve">Знание </w:t>
+            </w:r>
+            <w:r>
+              <w:rPr>
+                <w:rFonts w:ascii="Arial" w:eastAsia="Times New Roman" w:hAnsi="Arial" w:cs="Arial"/>
+                <w:color w:val="303233"/>
+                <w:sz w:val="21"/>
+                <w:szCs w:val="21"/>
+                <w:lang w:eastAsia="ru-RU"/>
+              </w:rPr>
+              <w:t>IDS – middle</w:t>
+            </w:r>
+          </w:p>
+          <w:p>
+            <w:pPr>
+              <w:pStyle w:val="af1"/>
+              <w:numPr>
+                <w:ilvl w:val="0"/>
+                <w:numId w:val="3"/>
+              </w:numPr>
+              <w:spacing w:after="120"/>
+              <w:textAlignment w:val="top"/>
+              <w:rPr>
+                <w:rFonts w:ascii="Arial" w:eastAsia="Times New Roman" w:hAnsi="Arial" w:cs="Arial"/>
+                <w:color w:val="303233"/>
+                <w:sz w:val="21"/>
+                <w:szCs w:val="21"/>
+                <w:lang w:val="ru-RU" w:eastAsia="ru-RU"/>
+              </w:rPr>
+            </w:pPr>
+            <w:r>
+              <w:rPr>
+                <w:rFonts w:ascii="Arial" w:eastAsia="Times New Roman" w:hAnsi="Arial" w:cs="Arial"/>
+                <w:color w:val="303233"/>
+                <w:sz w:val="21"/>
+                <w:szCs w:val="21"/>
+                <w:lang w:val="ru-RU" w:eastAsia="ru-RU"/>
+              </w:rPr>
+              <w:t xml:space="preserve">Знание </w:t>
+            </w:r>
+            <w:r>
+              <w:rPr>
+                <w:rFonts w:ascii="Arial" w:eastAsia="Times New Roman" w:hAnsi="Arial" w:cs="Arial"/>
+                <w:color w:val="303233"/>
+                <w:sz w:val="21"/>
+                <w:szCs w:val="21"/>
+                <w:lang w:eastAsia="ru-RU"/>
+              </w:rPr>
+              <w:t xml:space="preserve">IPS </w:t>
+            </w:r>
+            <w:r>
+              <w:rPr>
+                <w:rFonts w:ascii="Arial" w:eastAsia="Times New Roman" w:hAnsi="Arial" w:cs="Arial"/>
+                <w:color w:val="303233"/>
+                <w:sz w:val="21"/>
+                <w:szCs w:val="21"/>
+                <w:lang w:eastAsia="ru-RU"/>
+              </w:rPr>
+              <w:t>–</w:t>
+            </w:r>
+            <w:r>
+              <w:rPr>
+                <w:rFonts w:ascii="Arial" w:eastAsia="Times New Roman" w:hAnsi="Arial" w:cs="Arial"/>
+                <w:color w:val="303233"/>
+                <w:sz w:val="21"/>
+                <w:szCs w:val="21"/>
+                <w:lang w:eastAsia="ru-RU"/>
+              </w:rPr>
+              <w:t xml:space="preserve"> middle</w:t>
+            </w:r>
+          </w:p>
+          <w:p>
+            <w:pPr>
+              <w:pStyle w:val="af1"/>
+              <w:numPr>
+                <w:ilvl w:val="0"/>
+                <w:numId w:val="3"/>
+              </w:numPr>
+              <w:spacing w:after="120"/>
+              <w:textAlignment w:val="top"/>
+              <w:rPr>
+                <w:rFonts w:ascii="Arial" w:eastAsia="Times New Roman" w:hAnsi="Arial" w:cs="Arial"/>
+                <w:color w:val="303233"/>
+                <w:sz w:val="21"/>
+                <w:szCs w:val="21"/>
+                <w:lang w:val="ru-RU" w:eastAsia="ru-RU"/>
+              </w:rPr>
+            </w:pPr>
+            <w:r>
+              <w:rPr>
+                <w:rFonts w:ascii="Arial" w:eastAsia="Times New Roman" w:hAnsi="Arial" w:cs="Arial"/>
+                <w:color w:val="303233"/>
+                <w:sz w:val="21"/>
+                <w:szCs w:val="21"/>
+                <w:lang w:val="ru-RU" w:eastAsia="ru-RU"/>
+              </w:rPr>
+              <w:t xml:space="preserve">Знание средств защиты от НСД </w:t>
+            </w:r>
+            <w:r>
+              <w:rPr>
+                <w:rFonts w:ascii="Arial" w:eastAsia="Times New Roman" w:hAnsi="Arial" w:cs="Arial"/>
+                <w:color w:val="303233"/>
+                <w:sz w:val="21"/>
+                <w:szCs w:val="21"/>
+                <w:lang w:val="ru-RU" w:eastAsia="ru-RU"/>
+              </w:rPr>
+              <w:t>–</w:t>
+            </w:r>
+            <w:r>
+              <w:rPr>
+                <w:rFonts w:ascii="Arial" w:eastAsia="Times New Roman" w:hAnsi="Arial" w:cs="Arial"/>
+                <w:color w:val="303233"/>
+                <w:sz w:val="21"/>
+                <w:szCs w:val="21"/>
+                <w:lang w:val="ru-RU" w:eastAsia="ru-RU"/>
+              </w:rPr>
+              <w:t xml:space="preserve"> </w:t>
+            </w:r>
+            <w:r>
+              <w:rPr>
+                <w:rFonts w:ascii="Arial" w:eastAsia="Times New Roman" w:hAnsi="Arial" w:cs="Arial"/>
+                <w:color w:val="303233"/>
+                <w:sz w:val="21"/>
+                <w:szCs w:val="21"/>
+                <w:lang w:eastAsia="ru-RU"/>
+              </w:rPr>
+              <w:t>middle</w:t>
+            </w:r>
+          </w:p>
+          <w:p>
+            <w:pPr>
+              <w:pStyle w:val="af1"/>
+              <w:numPr>
+                <w:ilvl w:val="0"/>
+                <w:numId w:val="3"/>
+              </w:numPr>
+              <w:spacing w:after="120"/>
+              <w:textAlignment w:val="top"/>
+              <w:rPr>
+                <w:rFonts w:ascii="Arial" w:eastAsia="Times New Roman" w:hAnsi="Arial" w:cs="Arial"/>
+                <w:color w:val="303233"/>
+                <w:sz w:val="21"/>
+                <w:szCs w:val="21"/>
+                <w:lang w:val="ru-RU" w:eastAsia="ru-RU"/>
+              </w:rPr>
+            </w:pPr>
+            <w:r>
+              <w:rPr>
+                <w:rFonts w:ascii="Arial" w:eastAsia="Times New Roman" w:hAnsi="Arial" w:cs="Arial"/>
+                <w:color w:val="303233"/>
+                <w:sz w:val="21"/>
+                <w:szCs w:val="21"/>
+                <w:lang w:val="ru-RU" w:eastAsia="ru-RU"/>
+              </w:rPr>
+              <w:t xml:space="preserve">Знание методов обхода защиты от НСД – </w:t>
             </w:r>
             <w:r>
               <w:rPr>
@@ -2878,7 +3166,7 @@
           <wp:docPr id="6" name="Graphic 6">
             <a:extLst xmlns:a="http://schemas.openxmlformats.org/drawingml/2006/main">
               <a:ext uri="{C183D7F6-B498-43B3-948B-1728B52AA6E4}">
-                <adec:decorative xmlns:adec="http://schemas.microsoft.com/office/drawing/2017/decorative" xmlns:wps="http://schemas.microsoft.com/office/word/2010/wordprocessingShape" xmlns:wpi="http://schemas.microsoft.com/office/word/2010/wordprocessingInk" xmlns:wpg="http://schemas.microsoft.com/office/word/2010/wordprocessingGroup" xmlns:w16se="http://schemas.microsoft.com/office/word/2015/wordml/symex" xmlns:w16sdtdh="http://schemas.microsoft.com/office/word/2020/wordml/sdtdatahash" xmlns:w16="http://schemas.microsoft.com/office/word/2018/wordml" xmlns:w16cid="http://schemas.microsoft.com/office/word/2016/wordml/cid" xmlns:w16cex="http://schemas.microsoft.com/office/word/2018/wordml/cex" xmlns:w15="http://schemas.microsoft.com/office/word/2012/wordml" xmlns:w14="http://schemas.microsoft.com/office/word/2010/wordml" xmlns:w="http://schemas.openxmlformats.org/wordprocessingml/2006/main" xmlns:w10="urn:schemas-microsoft-com:office:word" xmlns:wp14="http://schemas.microsoft.com/office/word/2010/wordprocessingDrawing" xmlns:v="urn:schemas-microsoft-com:vml" xmlns:o="urn:schemas-microsoft-com:office:office" xmlns:am3d="http://schemas.microsoft.com/office/drawing/2017/model3d" xmlns:aink="http://schemas.microsoft.com/office/drawing/2016/ink" xmlns:mc="http://schemas.openxmlformats.org/markup-compatibility/2006" xmlns:cx8="http://schemas.microsoft.com/office/drawing/2016/5/14/chartex" xmlns:cx7="http://schemas.microsoft.com/office/drawing/2016/5/13/chartex" xmlns:cx6="http://schemas.microsoft.com/office/drawing/2016/5/12/chartex" xmlns:cx5="http://schemas.microsoft.com/office/drawing/2016/5/11/chartex" xmlns:cx4="http://schemas.microsoft.com/office/drawing/2016/5/10/chartex" xmlns:cx3="http://schemas.microsoft.com/office/drawing/2016/5/9/chartex" xmlns:cx2="http://schemas.microsoft.com/office/drawing/2015/10/21/chartex" xmlns:cx1="http://schemas.microsoft.com/office/drawing/2015/9/8/chartex" xmlns:cx="http://schemas.microsoft.com/office/drawing/2014/chartex" xmlns:wpc="http://schemas.microsoft.com/office/word/2010/wordprocessingCanvas" xmlns="" val="1"/>
+                <adec:decorative xmlns="" xmlns:wpc="http://schemas.microsoft.com/office/word/2010/wordprocessingCanvas" xmlns:cx="http://schemas.microsoft.com/office/drawing/2014/chartex" xmlns:cx1="http://schemas.microsoft.com/office/drawing/2015/9/8/chartex" xmlns:cx2="http://schemas.microsoft.com/office/drawing/2015/10/21/chartex" xmlns:cx3="http://schemas.microsoft.com/office/drawing/2016/5/9/chartex" xmlns:cx4="http://schemas.microsoft.com/office/drawing/2016/5/10/chartex" xmlns:cx5="http://schemas.microsoft.com/office/drawing/2016/5/11/chartex" xmlns:cx6="http://schemas.microsoft.com/office/drawing/2016/5/12/chartex" xmlns:cx7="http://schemas.microsoft.com/office/drawing/2016/5/13/chartex" xmlns:cx8="http://schemas.microsoft.com/office/drawing/2016/5/14/chartex" xmlns:mc="http://schemas.openxmlformats.org/markup-compatibility/2006" xmlns:aink="http://schemas.microsoft.com/office/drawing/2016/ink" xmlns:am3d="http://schemas.microsoft.com/office/drawing/2017/model3d" xmlns:o="urn:schemas-microsoft-com:office:office" xmlns:v="urn:schemas-microsoft-com:vml" xmlns:wp14="http://schemas.microsoft.com/office/word/2010/wordprocessingDrawing" xmlns:w10="urn:schemas-microsoft-com:office:word" xmlns:w="http://schemas.openxmlformats.org/wordprocessingml/2006/main" xmlns:w14="http://schemas.microsoft.com/office/word/2010/wordml" xmlns:w15="http://schemas.microsoft.com/office/word/2012/wordml" xmlns:w16cex="http://schemas.microsoft.com/office/word/2018/wordml/cex" xmlns:w16cid="http://schemas.microsoft.com/office/word/2016/wordml/cid" xmlns:w16="http://schemas.microsoft.com/office/word/2018/wordml" xmlns:w16sdtdh="http://schemas.microsoft.com/office/word/2020/wordml/sdtdatahash" xmlns:w16se="http://schemas.microsoft.com/office/word/2015/wordml/symex" xmlns:wpg="http://schemas.microsoft.com/office/word/2010/wordprocessingGroup" xmlns:wpi="http://schemas.microsoft.com/office/word/2010/wordprocessingInk" xmlns:wps="http://schemas.microsoft.com/office/word/2010/wordprocessingShape" xmlns:adec="http://schemas.microsoft.com/office/drawing/2017/decorative" val="1"/>
               </a:ext>
             </a:extLst>
           </wp:docPr>
@@ -2896,10 +3184,10 @@
                   <a:blip r:embed="rId1">
                     <a:extLst>
                       <a:ext uri="{28A0092B-C50C-407E-A947-70E740481C1C}">
-                        <a14:useLocalDpi xmlns:a14="http://schemas.microsoft.com/office/drawing/2010/main" xmlns:wps="http://schemas.microsoft.com/office/word/2010/wordprocessingShape" xmlns:wpi="http://schemas.microsoft.com/office/word/2010/wordprocessingInk" xmlns:wpg="http://schemas.microsoft.com/office/word/2010/wordprocessingGroup" xmlns:w16se="http://schemas.microsoft.com/office/word/2015/wordml/symex" xmlns:w16sdtdh="http://schemas.microsoft.com/office/word/2020/wordml/sdtdatahash" xmlns:w16="http://schemas.microsoft.com/office/word/2018/wordml" xmlns:w16cid="http://schemas.microsoft.com/office/word/2016/wordml/cid" xmlns:w16cex="http://schemas.microsoft.com/office/word/2018/wordml/cex" xmlns:w15="http://schemas.microsoft.com/office/word/2012/wordml" xmlns:w14="http://schemas.microsoft.com/office/word/2010/wordml" xmlns:w="http://schemas.openxmlformats.org/wordprocessingml/2006/main" xmlns:w10="urn:schemas-microsoft-com:office:word" xmlns:wp14="http://schemas.microsoft.com/office/word/2010/wordprocessingDrawing" xmlns:v="urn:schemas-microsoft-com:vml" xmlns:o="urn:schemas-microsoft-com:office:office" xmlns:am3d="http://schemas.microsoft.com/office/drawing/2017/model3d" xmlns:aink="http://schemas.microsoft.com/office/drawing/2016/ink" xmlns:mc="http://schemas.openxmlformats.org/markup-compatibility/2006" xmlns:cx8="http://schemas.microsoft.com/office/drawing/2016/5/14/chartex" xmlns:cx7="http://schemas.microsoft.com/office/drawing/2016/5/13/chartex" xmlns:cx6="http://schemas.microsoft.com/office/drawing/2016/5/12/chartex" xmlns:cx5="http://schemas.microsoft.com/office/drawing/2016/5/11/chartex" xmlns:cx4="http://schemas.microsoft.com/office/drawing/2016/5/10/chartex" xmlns:cx3="http://schemas.microsoft.com/office/drawing/2016/5/9/chartex" xmlns:cx2="http://schemas.microsoft.com/office/drawing/2015/10/21/chartex" xmlns:cx1="http://schemas.microsoft.com/office/drawing/2015/9/8/chartex" xmlns:cx="http://schemas.microsoft.com/office/drawing/2014/chartex" xmlns:wpc="http://schemas.microsoft.com/office/word/2010/wordprocessingCanvas" xmlns="" val="0"/>
+                        <a14:useLocalDpi xmlns="" xmlns:wpc="http://schemas.microsoft.com/office/word/2010/wordprocessingCanvas" xmlns:cx="http://schemas.microsoft.com/office/drawing/2014/chartex" xmlns:cx1="http://schemas.microsoft.com/office/drawing/2015/9/8/chartex" xmlns:cx2="http://schemas.microsoft.com/office/drawing/2015/10/21/chartex" xmlns:cx3="http://schemas.microsoft.com/office/drawing/2016/5/9/chartex" xmlns:cx4="http://schemas.microsoft.com/office/drawing/2016/5/10/chartex" xmlns:cx5="http://schemas.microsoft.com/office/drawing/2016/5/11/chartex" xmlns:cx6="http://schemas.microsoft.com/office/drawing/2016/5/12/chartex" xmlns:cx7="http://schemas.microsoft.com/office/drawing/2016/5/13/chartex" xmlns:cx8="http://schemas.microsoft.com/office/drawing/2016/5/14/chartex" xmlns:mc="http://schemas.openxmlformats.org/markup-compatibility/2006" xmlns:aink="http://schemas.microsoft.com/office/drawing/2016/ink" xmlns:am3d="http://schemas.microsoft.com/office/drawing/2017/model3d" xmlns:o="urn:schemas-microsoft-com:office:office" xmlns:v="urn:schemas-microsoft-com:vml" xmlns:wp14="http://schemas.microsoft.com/office/word/2010/wordprocessingDrawing" xmlns:w10="urn:schemas-microsoft-com:office:word" xmlns:w="http://schemas.openxmlformats.org/wordprocessingml/2006/main" xmlns:w14="http://schemas.microsoft.com/office/word/2010/wordml" xmlns:w15="http://schemas.microsoft.com/office/word/2012/wordml" xmlns:w16cex="http://schemas.microsoft.com/office/word/2018/wordml/cex" xmlns:w16cid="http://schemas.microsoft.com/office/word/2016/wordml/cid" xmlns:w16="http://schemas.microsoft.com/office/word/2018/wordml" xmlns:w16sdtdh="http://schemas.microsoft.com/office/word/2020/wordml/sdtdatahash" xmlns:w16se="http://schemas.microsoft.com/office/word/2015/wordml/symex" xmlns:wpg="http://schemas.microsoft.com/office/word/2010/wordprocessingGroup" xmlns:wpi="http://schemas.microsoft.com/office/word/2010/wordprocessingInk" xmlns:wps="http://schemas.microsoft.com/office/word/2010/wordprocessingShape" xmlns:a14="http://schemas.microsoft.com/office/drawing/2010/main" val="0"/>
                       </a:ext>
                       <a:ext uri="{96DAC541-7B7A-43D3-8B79-37D633B846F1}">
-                        <asvg:svgBlip xmlns:asvg="http://schemas.microsoft.com/office/drawing/2016/SVG/main" xmlns:wps="http://schemas.microsoft.com/office/word/2010/wordprocessingShape" xmlns:wpi="http://schemas.microsoft.com/office/word/2010/wordprocessingInk" xmlns:wpg="http://schemas.microsoft.com/office/word/2010/wordprocessingGroup" xmlns:w16se="http://schemas.microsoft.com/office/word/2015/wordml/symex" xmlns:w16sdtdh="http://schemas.microsoft.com/office/word/2020/wordml/sdtdatahash" xmlns:w16="http://schemas.microsoft.com/office/word/2018/wordml" xmlns:w16cid="http://schemas.microsoft.com/office/word/2016/wordml/cid" xmlns:w16cex="http://schemas.microsoft.com/office/word/2018/wordml/cex" xmlns:w15="http://schemas.microsoft.com/office/word/2012/wordml" xmlns:w14="http://schemas.microsoft.com/office/word/2010/wordml" xmlns:w="http://schemas.openxmlformats.org/wordprocessingml/2006/main" xmlns:w10="urn:schemas-microsoft-com:office:word" xmlns:wp14="http://schemas.microsoft.com/office/word/2010/wordprocessingDrawing" xmlns:v="urn:schemas-microsoft-com:vml" xmlns:o="urn:schemas-microsoft-com:office:office" xmlns:am3d="http://schemas.microsoft.com/office/drawing/2017/model3d" xmlns:aink="http://schemas.microsoft.com/office/drawing/2016/ink" xmlns:mc="http://schemas.openxmlformats.org/markup-compatibility/2006" xmlns:cx8="http://schemas.microsoft.com/office/drawing/2016/5/14/chartex" xmlns:cx7="http://schemas.microsoft.com/office/drawing/2016/5/13/chartex" xmlns:cx6="http://schemas.microsoft.com/office/drawing/2016/5/12/chartex" xmlns:cx5="http://schemas.microsoft.com/office/drawing/2016/5/11/chartex" xmlns:cx4="http://schemas.microsoft.com/office/drawing/2016/5/10/chartex" xmlns:cx3="http://schemas.microsoft.com/office/drawing/2016/5/9/chartex" xmlns:cx2="http://schemas.microsoft.com/office/drawing/2015/10/21/chartex" xmlns:cx1="http://schemas.microsoft.com/office/drawing/2015/9/8/chartex" xmlns:cx="http://schemas.microsoft.com/office/drawing/2014/chartex" xmlns:wpc="http://schemas.microsoft.com/office/word/2010/wordprocessingCanvas" xmlns="" r:embed="rId2"/>
+                        <asvg:svgBlip xmlns="" xmlns:wpc="http://schemas.microsoft.com/office/word/2010/wordprocessingCanvas" xmlns:cx="http://schemas.microsoft.com/office/drawing/2014/chartex" xmlns:cx1="http://schemas.microsoft.com/office/drawing/2015/9/8/chartex" xmlns:cx2="http://schemas.microsoft.com/office/drawing/2015/10/21/chartex" xmlns:cx3="http://schemas.microsoft.com/office/drawing/2016/5/9/chartex" xmlns:cx4="http://schemas.microsoft.com/office/drawing/2016/5/10/chartex" xmlns:cx5="http://schemas.microsoft.com/office/drawing/2016/5/11/chartex" xmlns:cx6="http://schemas.microsoft.com/office/drawing/2016/5/12/chartex" xmlns:cx7="http://schemas.microsoft.com/office/drawing/2016/5/13/chartex" xmlns:cx8="http://schemas.microsoft.com/office/drawing/2016/5/14/chartex" xmlns:mc="http://schemas.openxmlformats.org/markup-compatibility/2006" xmlns:aink="http://schemas.microsoft.com/office/drawing/2016/ink" xmlns:am3d="http://schemas.microsoft.com/office/drawing/2017/model3d" xmlns:o="urn:schemas-microsoft-com:office:office" xmlns:v="urn:schemas-microsoft-com:vml" xmlns:wp14="http://schemas.microsoft.com/office/word/2010/wordprocessingDrawing" xmlns:w10="urn:schemas-microsoft-com:office:word" xmlns:w="http://schemas.openxmlformats.org/wordprocessingml/2006/main" xmlns:w14="http://schemas.microsoft.com/office/word/2010/wordml" xmlns:w15="http://schemas.microsoft.com/office/word/2012/wordml" xmlns:w16cex="http://schemas.microsoft.com/office/word/2018/wordml/cex" xmlns:w16cid="http://schemas.microsoft.com/office/word/2016/wordml/cid" xmlns:w16="http://schemas.microsoft.com/office/word/2018/wordml" xmlns:w16sdtdh="http://schemas.microsoft.com/office/word/2020/wordml/sdtdatahash" xmlns:w16se="http://schemas.microsoft.com/office/word/2015/wordml/symex" xmlns:wpg="http://schemas.microsoft.com/office/word/2010/wordprocessingGroup" xmlns:wpi="http://schemas.microsoft.com/office/word/2010/wordprocessingInk" xmlns:wps="http://schemas.microsoft.com/office/word/2010/wordprocessingShape" xmlns:asvg="http://schemas.microsoft.com/office/drawing/2016/SVG/main" r:embed="rId2"/>
                       </a:ext>
                     </a:extLst>
                   </a:blip>
@@ -4103,7 +4391,7 @@
   <a:extraClrSchemeLst/>
   <a:extLst>
     <a:ext uri="{05A4C25C-085E-4340-85A3-A5531E510DB2}">
-      <thm15:themeFamily xmlns:thm15="http://schemas.microsoft.com/office/thememl/2012/main" xmlns="" name="Office Theme" id="{62F939B6-93AF-4DB8-9C6B-D6C7DFDC589F}" vid="{4A3C46E8-61CC-4603-A589-7422A47A8E4A}"/>
+      <thm15:themeFamily xmlns="" xmlns:thm15="http://schemas.microsoft.com/office/thememl/2012/main" name="Office Theme" id="{62F939B6-93AF-4DB8-9C6B-D6C7DFDC589F}" vid="{4A3C46E8-61CC-4603-A589-7422A47A8E4A}"/>
     </a:ext>
   </a:extLst>
 </a:theme>

</xml_diff>

<commit_message>
7 dz file 8 is dz
</commit_message>
<xml_diff>
--- a/file 3 Ivan Zhuravlev.docx
+++ b/file 3 Ivan Zhuravlev.docx
@@ -52,7 +52,7 @@
                 <wp:inline distT="0" distB="0" distL="0" distR="0">
                   <wp:extent cx="2264569" cy="3019425"/>
                   <wp:effectExtent l="19050" t="0" r="2381" b="0"/>
-                  <wp:docPr id="17" name="Рисунок 17" descr="https://sun9-48.userapi.com/sun9-20/impg/YdZ5yMbliIHJI2Ck__NzeF3cBvaX61JtxG9hYg/LVwKwEF3ygY.jpg?size=1200x1600&amp;quality=96&amp;sign=0bd3e47f9eca5204a24821414561b073&amp;type=album"/>
+                  <wp:docPr id="1" name="Рисунок 17" descr="https://sun9-48.userapi.com/sun9-20/impg/YdZ5yMbliIHJI2Ck__NzeF3cBvaX61JtxG9hYg/LVwKwEF3ygY.jpg?size=1200x1600&amp;quality=96&amp;sign=0bd3e47f9eca5204a24821414561b073&amp;type=album"/>
                   <wp:cNvGraphicFramePr>
                     <a:graphicFrameLocks xmlns:a="http://schemas.openxmlformats.org/drawingml/2006/main" noChangeAspect="1"/>
                   </wp:cNvGraphicFramePr>
@@ -613,46 +613,7 @@
                 <w:szCs w:val="21"/>
                 <w:lang w:val="ru-RU"/>
               </w:rPr>
-              <w:t xml:space="preserve">2019 </w:t>
-            </w:r>
-            <w:r>
-              <w:rPr>
-                <w:rFonts w:ascii="Arial" w:hAnsi="Arial" w:cs="Arial"/>
-                <w:b/>
-                <w:bCs/>
-                <w:i/>
-                <w:iCs/>
-                <w:sz w:val="21"/>
-                <w:szCs w:val="21"/>
-                <w:lang w:val="ru-RU"/>
-              </w:rPr>
-              <w:t>–</w:t>
-            </w:r>
-            <w:r>
-              <w:rPr>
-                <w:rFonts w:ascii="Arial" w:hAnsi="Arial" w:cs="Arial"/>
-                <w:b/>
-                <w:bCs/>
-                <w:i/>
-                <w:iCs/>
-                <w:sz w:val="21"/>
-                <w:szCs w:val="21"/>
-                <w:lang w:val="ru-RU"/>
-              </w:rPr>
-              <w:t xml:space="preserve"> 2023</w:t>
-            </w:r>
-            <w:r>
-              <w:rPr>
-                <w:rFonts w:ascii="Arial" w:hAnsi="Arial" w:cs="Arial"/>
-                <w:b/>
-                <w:bCs/>
-                <w:i/>
-                <w:iCs/>
-                <w:sz w:val="21"/>
-                <w:szCs w:val="21"/>
-                <w:lang w:val="ru-RU"/>
-              </w:rPr>
-              <w:t xml:space="preserve"> (неоконченное высшее)</w:t>
+              <w:t>2019 – 2023 (неоконченное высшее)</w:t>
             </w:r>
           </w:p>
           <w:p>
@@ -673,16 +634,7 @@
                 <w:szCs w:val="21"/>
                 <w:lang w:val="ru-RU"/>
               </w:rPr>
-              <w:t xml:space="preserve">Бакалавр </w:t>
-            </w:r>
-            <w:r>
-              <w:rPr>
-                <w:rFonts w:ascii="Arial" w:hAnsi="Arial" w:cs="Arial"/>
-                <w:sz w:val="21"/>
-                <w:szCs w:val="21"/>
-                <w:lang w:val="ru-RU"/>
-              </w:rPr>
-              <w:t>«Информатика и вычислительная техника»</w:t>
+              <w:t>Бакалавр «Информатика и вычислительная техника»</w:t>
             </w:r>
           </w:p>
           <w:p>
@@ -703,16 +655,7 @@
                 <w:szCs w:val="21"/>
                 <w:lang w:val="ru-RU"/>
               </w:rPr>
-              <w:t>Направление «Программирование</w:t>
-            </w:r>
-            <w:r>
-              <w:rPr>
-                <w:rFonts w:ascii="Arial" w:hAnsi="Arial" w:cs="Arial"/>
-                <w:sz w:val="21"/>
-                <w:szCs w:val="21"/>
-                <w:lang w:val="ru-RU"/>
-              </w:rPr>
-              <w:t>»</w:t>
+              <w:t>Направление «Программирование»</w:t>
             </w:r>
           </w:p>
         </w:tc>
@@ -954,20 +897,7 @@
                 <w:szCs w:val="21"/>
                 <w:lang w:val="ru-RU"/>
               </w:rPr>
-              <w:t xml:space="preserve"> </w:t>
-            </w:r>
-            <w:r>
-              <w:rPr>
-                <w:rFonts w:ascii="Arial" w:hAnsi="Arial" w:cs="Arial"/>
-                <w:b/>
-                <w:bCs/>
-                <w:i/>
-                <w:iCs/>
-                <w:sz w:val="21"/>
-                <w:szCs w:val="21"/>
-                <w:lang w:val="ru-RU"/>
-              </w:rPr>
-              <w:t>ноябрь 2020 — по настоящее время</w:t>
+              <w:t xml:space="preserve"> ноябрь 2020 — по настоящее время</w:t>
             </w:r>
           </w:p>
           <w:p>
@@ -1751,37 +1681,17 @@
                 <w:szCs w:val="21"/>
                 <w:lang w:val="ru-RU" w:eastAsia="ru-RU"/>
               </w:rPr>
-              <w:t xml:space="preserve"> </w:t>
-            </w:r>
-            <w:r>
-              <w:rPr>
-                <w:rFonts w:ascii="Arial" w:eastAsia="Times New Roman" w:hAnsi="Arial" w:cs="Arial"/>
-                <w:color w:val="303233"/>
-                <w:sz w:val="21"/>
-                <w:szCs w:val="21"/>
-                <w:lang w:val="ru-RU" w:eastAsia="ru-RU"/>
-              </w:rPr>
-              <w:t>–</w:t>
-            </w:r>
-            <w:r>
-              <w:rPr>
-                <w:rFonts w:ascii="Arial" w:eastAsia="Times New Roman" w:hAnsi="Arial" w:cs="Arial"/>
-                <w:color w:val="303233"/>
-                <w:sz w:val="21"/>
-                <w:szCs w:val="21"/>
-                <w:lang w:eastAsia="ru-RU"/>
-              </w:rPr>
-              <w:t xml:space="preserve"> </w:t>
-            </w:r>
-            <w:r>
-              <w:rPr>
-                <w:rFonts w:ascii="Arial" w:eastAsia="Times New Roman" w:hAnsi="Arial" w:cs="Arial"/>
-                <w:color w:val="303233"/>
-                <w:sz w:val="21"/>
-                <w:szCs w:val="21"/>
-                <w:lang w:eastAsia="ru-RU"/>
-              </w:rPr>
-              <w:t>middle</w:t>
+              <w:t xml:space="preserve"> –</w:t>
+            </w:r>
+            <w:r>
+              <w:rPr>
+                <w:rFonts w:ascii="Arial" w:eastAsia="Times New Roman" w:hAnsi="Arial" w:cs="Arial"/>
+                <w:color w:val="303233"/>
+                <w:sz w:val="21"/>
+                <w:szCs w:val="21"/>
+                <w:lang w:eastAsia="ru-RU"/>
+              </w:rPr>
+              <w:t xml:space="preserve"> middle</w:t>
             </w:r>
           </w:p>
           <w:p>
@@ -1809,17 +1719,7 @@
                 <w:szCs w:val="21"/>
                 <w:lang w:val="ru-RU" w:eastAsia="ru-RU"/>
               </w:rPr>
-              <w:t xml:space="preserve">Настройка </w:t>
-            </w:r>
-            <w:r>
-              <w:rPr>
-                <w:rFonts w:ascii="Arial" w:eastAsia="Times New Roman" w:hAnsi="Arial" w:cs="Arial"/>
-                <w:color w:val="303233"/>
-                <w:sz w:val="21"/>
-                <w:szCs w:val="21"/>
-                <w:lang w:val="ru-RU" w:eastAsia="ru-RU"/>
-              </w:rPr>
-              <w:t>межсетевых экранов</w:t>
+              <w:t>Настройка межсетевых экранов</w:t>
             </w:r>
             <w:r>
               <w:rPr>
@@ -2059,17 +1959,7 @@
                 <w:szCs w:val="21"/>
                 <w:lang w:val="ru-RU"/>
               </w:rPr>
-              <w:t>Знание законодательства в области ИБ при Р</w:t>
-            </w:r>
-            <w:r>
-              <w:rPr>
-                <w:rFonts w:ascii="Arial" w:hAnsi="Arial" w:cs="Arial"/>
-                <w:color w:val="2C2D30"/>
-                <w:sz w:val="21"/>
-                <w:szCs w:val="21"/>
-                <w:lang w:val="ru-RU"/>
-              </w:rPr>
-              <w:t>Ф</w:t>
+              <w:t>Знание законодательства в области ИБ при РФ</w:t>
             </w:r>
           </w:p>
           <w:p>
@@ -2106,16 +1996,7 @@
                 <w:sz w:val="21"/>
                 <w:szCs w:val="21"/>
               </w:rPr>
-              <w:t>IS</w:t>
-            </w:r>
-            <w:r>
-              <w:rPr>
-                <w:rFonts w:ascii="Arial" w:hAnsi="Arial" w:cs="Arial"/>
-                <w:color w:val="2C2D30"/>
-                <w:sz w:val="21"/>
-                <w:szCs w:val="21"/>
-              </w:rPr>
-              <w:t>O</w:t>
+              <w:t>ISO</w:t>
             </w:r>
           </w:p>
           <w:p>
@@ -2271,37 +2152,7 @@
                 <w:szCs w:val="21"/>
                 <w:lang w:eastAsia="ru-RU"/>
               </w:rPr>
-              <w:t xml:space="preserve"> Best practice ISF</w:t>
-            </w:r>
-            <w:r>
-              <w:rPr>
-                <w:rFonts w:ascii="Arial" w:eastAsia="Times New Roman" w:hAnsi="Arial" w:cs="Arial"/>
-                <w:color w:val="303233"/>
-                <w:sz w:val="21"/>
-                <w:szCs w:val="21"/>
-                <w:lang w:eastAsia="ru-RU"/>
-              </w:rPr>
-              <w:t>, NSA</w:t>
-            </w:r>
-            <w:r>
-              <w:rPr>
-                <w:rFonts w:ascii="Arial" w:eastAsia="Times New Roman" w:hAnsi="Arial" w:cs="Arial"/>
-                <w:color w:val="303233"/>
-                <w:sz w:val="21"/>
-                <w:szCs w:val="21"/>
-                <w:lang w:eastAsia="ru-RU"/>
-              </w:rPr>
-              <w:t xml:space="preserve"> -</w:t>
-            </w:r>
-            <w:r>
-              <w:rPr>
-                <w:rFonts w:ascii="Arial" w:eastAsia="Times New Roman" w:hAnsi="Arial" w:cs="Arial"/>
-                <w:color w:val="303233"/>
-                <w:sz w:val="21"/>
-                <w:szCs w:val="21"/>
-                <w:lang w:eastAsia="ru-RU"/>
-              </w:rPr>
-              <w:t xml:space="preserve"> middle</w:t>
+              <w:t xml:space="preserve"> Best practice ISF, NSA - middle</w:t>
             </w:r>
           </w:p>
           <w:p>
@@ -2551,27 +2402,7 @@
                 <w:szCs w:val="21"/>
                 <w:lang w:eastAsia="ru-RU"/>
               </w:rPr>
-              <w:t xml:space="preserve">IPS </w:t>
-            </w:r>
-            <w:r>
-              <w:rPr>
-                <w:rFonts w:ascii="Arial" w:eastAsia="Times New Roman" w:hAnsi="Arial" w:cs="Arial"/>
-                <w:color w:val="303233"/>
-                <w:sz w:val="21"/>
-                <w:szCs w:val="21"/>
-                <w:lang w:eastAsia="ru-RU"/>
-              </w:rPr>
-              <w:t>–</w:t>
-            </w:r>
-            <w:r>
-              <w:rPr>
-                <w:rFonts w:ascii="Arial" w:eastAsia="Times New Roman" w:hAnsi="Arial" w:cs="Arial"/>
-                <w:color w:val="303233"/>
-                <w:sz w:val="21"/>
-                <w:szCs w:val="21"/>
-                <w:lang w:eastAsia="ru-RU"/>
-              </w:rPr>
-              <w:t xml:space="preserve"> middle</w:t>
+              <w:t>IPS – middle</w:t>
             </w:r>
           </w:p>
           <w:p>
@@ -2599,27 +2430,7 @@
                 <w:szCs w:val="21"/>
                 <w:lang w:val="ru-RU" w:eastAsia="ru-RU"/>
               </w:rPr>
-              <w:t xml:space="preserve">Знание средств защиты от НСД </w:t>
-            </w:r>
-            <w:r>
-              <w:rPr>
-                <w:rFonts w:ascii="Arial" w:eastAsia="Times New Roman" w:hAnsi="Arial" w:cs="Arial"/>
-                <w:color w:val="303233"/>
-                <w:sz w:val="21"/>
-                <w:szCs w:val="21"/>
-                <w:lang w:val="ru-RU" w:eastAsia="ru-RU"/>
-              </w:rPr>
-              <w:t>–</w:t>
-            </w:r>
-            <w:r>
-              <w:rPr>
-                <w:rFonts w:ascii="Arial" w:eastAsia="Times New Roman" w:hAnsi="Arial" w:cs="Arial"/>
-                <w:color w:val="303233"/>
-                <w:sz w:val="21"/>
-                <w:szCs w:val="21"/>
-                <w:lang w:val="ru-RU" w:eastAsia="ru-RU"/>
-              </w:rPr>
-              <w:t xml:space="preserve"> </w:t>
+              <w:t xml:space="preserve">Знание средств защиты от НСД – </w:t>
             </w:r>
             <w:r>
               <w:rPr>
@@ -2668,6 +2479,396 @@
                 <w:lang w:eastAsia="ru-RU"/>
               </w:rPr>
               <w:t>middle</w:t>
+            </w:r>
+          </w:p>
+          <w:p>
+            <w:pPr>
+              <w:pStyle w:val="af1"/>
+              <w:numPr>
+                <w:ilvl w:val="0"/>
+                <w:numId w:val="3"/>
+              </w:numPr>
+              <w:spacing w:after="120"/>
+              <w:textAlignment w:val="top"/>
+              <w:rPr>
+                <w:rFonts w:ascii="Arial" w:eastAsia="Times New Roman" w:hAnsi="Arial" w:cs="Arial"/>
+                <w:color w:val="303233"/>
+                <w:sz w:val="21"/>
+                <w:szCs w:val="21"/>
+                <w:lang w:val="ru-RU" w:eastAsia="ru-RU"/>
+              </w:rPr>
+            </w:pPr>
+            <w:r>
+              <w:rPr>
+                <w:rFonts w:ascii="Arial" w:eastAsia="Times New Roman" w:hAnsi="Arial" w:cs="Arial"/>
+                <w:color w:val="303233"/>
+                <w:sz w:val="21"/>
+                <w:szCs w:val="21"/>
+                <w:lang w:val="ru-RU" w:eastAsia="ru-RU"/>
+              </w:rPr>
+              <w:t xml:space="preserve">Знание </w:t>
+            </w:r>
+            <w:r>
+              <w:rPr>
+                <w:rFonts w:ascii="Arial" w:eastAsia="Times New Roman" w:hAnsi="Arial" w:cs="Arial"/>
+                <w:color w:val="303233"/>
+                <w:sz w:val="21"/>
+                <w:szCs w:val="21"/>
+                <w:lang w:val="ru-RU" w:eastAsia="ru-RU"/>
+              </w:rPr>
+              <w:t>СКЗИ</w:t>
+            </w:r>
+            <w:r>
+              <w:rPr>
+                <w:rFonts w:ascii="Arial" w:eastAsia="Times New Roman" w:hAnsi="Arial" w:cs="Arial"/>
+                <w:color w:val="303233"/>
+                <w:sz w:val="21"/>
+                <w:szCs w:val="21"/>
+                <w:lang w:val="ru-RU" w:eastAsia="ru-RU"/>
+              </w:rPr>
+              <w:t xml:space="preserve"> – </w:t>
+            </w:r>
+            <w:r>
+              <w:rPr>
+                <w:rFonts w:ascii="Arial" w:eastAsia="Times New Roman" w:hAnsi="Arial" w:cs="Arial"/>
+                <w:color w:val="303233"/>
+                <w:sz w:val="21"/>
+                <w:szCs w:val="21"/>
+                <w:lang w:eastAsia="ru-RU"/>
+              </w:rPr>
+              <w:t>Senior</w:t>
+            </w:r>
+            <w:r>
+              <w:rPr>
+                <w:rFonts w:ascii="Arial" w:eastAsia="Times New Roman" w:hAnsi="Arial" w:cs="Arial"/>
+                <w:color w:val="303233"/>
+                <w:sz w:val="21"/>
+                <w:szCs w:val="21"/>
+                <w:lang w:val="ru-RU" w:eastAsia="ru-RU"/>
+              </w:rPr>
+              <w:t xml:space="preserve"> (3 </w:t>
+            </w:r>
+            <w:r>
+              <w:rPr>
+                <w:rFonts w:ascii="Arial" w:eastAsia="Times New Roman" w:hAnsi="Arial" w:cs="Arial"/>
+                <w:color w:val="303233"/>
+                <w:sz w:val="21"/>
+                <w:szCs w:val="21"/>
+                <w:lang w:val="ru-RU" w:eastAsia="ru-RU"/>
+              </w:rPr>
+              <w:t>года практики</w:t>
+            </w:r>
+            <w:r>
+              <w:rPr>
+                <w:rFonts w:ascii="Arial" w:eastAsia="Times New Roman" w:hAnsi="Arial" w:cs="Arial"/>
+                <w:color w:val="303233"/>
+                <w:sz w:val="21"/>
+                <w:szCs w:val="21"/>
+                <w:lang w:val="ru-RU" w:eastAsia="ru-RU"/>
+              </w:rPr>
+              <w:t xml:space="preserve">, </w:t>
+            </w:r>
+            <w:r>
+              <w:rPr>
+                <w:rFonts w:ascii="Arial" w:eastAsia="Times New Roman" w:hAnsi="Arial" w:cs="Arial"/>
+                <w:color w:val="303233"/>
+                <w:sz w:val="21"/>
+                <w:szCs w:val="21"/>
+                <w:lang w:val="ru-RU" w:eastAsia="ru-RU"/>
+              </w:rPr>
+              <w:t>знание 4 векторов)</w:t>
+            </w:r>
+          </w:p>
+          <w:p>
+            <w:pPr>
+              <w:pStyle w:val="af1"/>
+              <w:numPr>
+                <w:ilvl w:val="0"/>
+                <w:numId w:val="3"/>
+              </w:numPr>
+              <w:spacing w:after="120"/>
+              <w:textAlignment w:val="top"/>
+              <w:rPr>
+                <w:rFonts w:ascii="Arial" w:eastAsia="Times New Roman" w:hAnsi="Arial" w:cs="Arial"/>
+                <w:color w:val="303233"/>
+                <w:sz w:val="21"/>
+                <w:szCs w:val="21"/>
+                <w:lang w:val="ru-RU" w:eastAsia="ru-RU"/>
+              </w:rPr>
+            </w:pPr>
+            <w:r>
+              <w:rPr>
+                <w:rFonts w:ascii="Arial" w:eastAsia="Times New Roman" w:hAnsi="Arial" w:cs="Arial"/>
+                <w:color w:val="303233"/>
+                <w:sz w:val="21"/>
+                <w:szCs w:val="21"/>
+                <w:lang w:val="ru-RU" w:eastAsia="ru-RU"/>
+              </w:rPr>
+              <w:t xml:space="preserve">Знание СКЗИ вендоров (российских и зарубежных) – </w:t>
+            </w:r>
+            <w:r>
+              <w:rPr>
+                <w:rFonts w:ascii="Arial" w:eastAsia="Times New Roman" w:hAnsi="Arial" w:cs="Arial"/>
+                <w:color w:val="303233"/>
+                <w:sz w:val="21"/>
+                <w:szCs w:val="21"/>
+                <w:lang w:eastAsia="ru-RU"/>
+              </w:rPr>
+              <w:t>middle</w:t>
+            </w:r>
+          </w:p>
+          <w:p>
+            <w:pPr>
+              <w:pStyle w:val="af1"/>
+              <w:numPr>
+                <w:ilvl w:val="0"/>
+                <w:numId w:val="3"/>
+              </w:numPr>
+              <w:spacing w:after="120"/>
+              <w:textAlignment w:val="top"/>
+              <w:rPr>
+                <w:rFonts w:ascii="Arial" w:eastAsia="Times New Roman" w:hAnsi="Arial" w:cs="Arial"/>
+                <w:color w:val="303233"/>
+                <w:sz w:val="21"/>
+                <w:szCs w:val="21"/>
+                <w:lang w:val="ru-RU" w:eastAsia="ru-RU"/>
+              </w:rPr>
+            </w:pPr>
+            <w:r>
+              <w:rPr>
+                <w:rFonts w:ascii="Arial" w:eastAsia="Times New Roman" w:hAnsi="Arial" w:cs="Arial"/>
+                <w:color w:val="303233"/>
+                <w:sz w:val="21"/>
+                <w:szCs w:val="21"/>
+                <w:lang w:val="ru-RU" w:eastAsia="ru-RU"/>
+              </w:rPr>
+              <w:t xml:space="preserve">Знание </w:t>
+            </w:r>
+            <w:r>
+              <w:rPr>
+                <w:rFonts w:ascii="Arial" w:eastAsia="Times New Roman" w:hAnsi="Arial" w:cs="Arial"/>
+                <w:color w:val="303233"/>
+                <w:sz w:val="21"/>
+                <w:szCs w:val="21"/>
+                <w:lang w:eastAsia="ru-RU"/>
+              </w:rPr>
+              <w:t>SOC</w:t>
+            </w:r>
+            <w:r>
+              <w:rPr>
+                <w:rFonts w:ascii="Arial" w:eastAsia="Times New Roman" w:hAnsi="Arial" w:cs="Arial"/>
+                <w:color w:val="303233"/>
+                <w:sz w:val="21"/>
+                <w:szCs w:val="21"/>
+                <w:lang w:val="ru-RU" w:eastAsia="ru-RU"/>
+              </w:rPr>
+              <w:t xml:space="preserve"> – </w:t>
+            </w:r>
+            <w:r>
+              <w:rPr>
+                <w:rFonts w:ascii="Arial" w:eastAsia="Times New Roman" w:hAnsi="Arial" w:cs="Arial"/>
+                <w:color w:val="303233"/>
+                <w:sz w:val="21"/>
+                <w:szCs w:val="21"/>
+                <w:lang w:eastAsia="ru-RU"/>
+              </w:rPr>
+              <w:t>middle</w:t>
+            </w:r>
+            <w:r>
+              <w:rPr>
+                <w:rFonts w:ascii="Arial" w:eastAsia="Times New Roman" w:hAnsi="Arial" w:cs="Arial"/>
+                <w:color w:val="303233"/>
+                <w:sz w:val="21"/>
+                <w:szCs w:val="21"/>
+                <w:lang w:val="ru-RU" w:eastAsia="ru-RU"/>
+              </w:rPr>
+              <w:t xml:space="preserve"> (</w:t>
+            </w:r>
+            <w:r>
+              <w:rPr>
+                <w:rFonts w:ascii="Arial" w:eastAsia="Times New Roman" w:hAnsi="Arial" w:cs="Arial"/>
+                <w:color w:val="303233"/>
+                <w:sz w:val="21"/>
+                <w:szCs w:val="21"/>
+                <w:lang w:val="ru-RU" w:eastAsia="ru-RU"/>
+              </w:rPr>
+              <w:t>Опыт при анализе логов)</w:t>
+            </w:r>
+          </w:p>
+          <w:p>
+            <w:pPr>
+              <w:pStyle w:val="af1"/>
+              <w:numPr>
+                <w:ilvl w:val="0"/>
+                <w:numId w:val="3"/>
+              </w:numPr>
+              <w:spacing w:after="120"/>
+              <w:textAlignment w:val="top"/>
+              <w:rPr>
+                <w:rFonts w:ascii="Arial" w:eastAsia="Times New Roman" w:hAnsi="Arial" w:cs="Arial"/>
+                <w:color w:val="303233"/>
+                <w:sz w:val="21"/>
+                <w:szCs w:val="21"/>
+                <w:lang w:val="ru-RU" w:eastAsia="ru-RU"/>
+              </w:rPr>
+            </w:pPr>
+            <w:r>
+              <w:rPr>
+                <w:rFonts w:ascii="Arial" w:eastAsia="Times New Roman" w:hAnsi="Arial" w:cs="Arial"/>
+                <w:color w:val="303233"/>
+                <w:sz w:val="21"/>
+                <w:szCs w:val="21"/>
+                <w:lang w:val="ru-RU" w:eastAsia="ru-RU"/>
+              </w:rPr>
+              <w:t xml:space="preserve">Знание </w:t>
+            </w:r>
+            <w:r>
+              <w:rPr>
+                <w:rFonts w:ascii="Arial" w:eastAsia="Times New Roman" w:hAnsi="Arial" w:cs="Arial"/>
+                <w:color w:val="303233"/>
+                <w:sz w:val="21"/>
+                <w:szCs w:val="21"/>
+                <w:lang w:val="ru-RU" w:eastAsia="ru-RU"/>
+              </w:rPr>
+              <w:t>anti-fraud</w:t>
+            </w:r>
+            <w:r>
+              <w:rPr>
+                <w:rFonts w:ascii="Arial" w:eastAsia="Times New Roman" w:hAnsi="Arial" w:cs="Arial"/>
+                <w:color w:val="303233"/>
+                <w:sz w:val="21"/>
+                <w:szCs w:val="21"/>
+                <w:lang w:eastAsia="ru-RU"/>
+              </w:rPr>
+              <w:t xml:space="preserve"> – middle</w:t>
+            </w:r>
+          </w:p>
+          <w:p>
+            <w:pPr>
+              <w:pStyle w:val="af1"/>
+              <w:numPr>
+                <w:ilvl w:val="0"/>
+                <w:numId w:val="3"/>
+              </w:numPr>
+              <w:spacing w:after="120"/>
+              <w:textAlignment w:val="top"/>
+              <w:rPr>
+                <w:rFonts w:ascii="Arial" w:eastAsia="Times New Roman" w:hAnsi="Arial" w:cs="Arial"/>
+                <w:color w:val="303233"/>
+                <w:sz w:val="21"/>
+                <w:szCs w:val="21"/>
+                <w:lang w:val="ru-RU" w:eastAsia="ru-RU"/>
+              </w:rPr>
+            </w:pPr>
+            <w:r>
+              <w:rPr>
+                <w:rFonts w:ascii="Arial" w:eastAsia="Times New Roman" w:hAnsi="Arial" w:cs="Arial"/>
+                <w:color w:val="303233"/>
+                <w:sz w:val="21"/>
+                <w:szCs w:val="21"/>
+                <w:lang w:val="ru-RU" w:eastAsia="ru-RU"/>
+              </w:rPr>
+              <w:t>Опыт</w:t>
+            </w:r>
+            <w:r>
+              <w:rPr>
+                <w:rFonts w:ascii="Arial" w:eastAsia="Times New Roman" w:hAnsi="Arial" w:cs="Arial"/>
+                <w:color w:val="303233"/>
+                <w:sz w:val="21"/>
+                <w:szCs w:val="21"/>
+                <w:lang w:val="ru-RU" w:eastAsia="ru-RU"/>
+              </w:rPr>
+              <w:t xml:space="preserve"> </w:t>
+            </w:r>
+            <w:r>
+              <w:rPr>
+                <w:rFonts w:ascii="Arial" w:eastAsia="Times New Roman" w:hAnsi="Arial" w:cs="Arial"/>
+                <w:color w:val="303233"/>
+                <w:sz w:val="21"/>
+                <w:szCs w:val="21"/>
+                <w:lang w:val="ru-RU" w:eastAsia="ru-RU"/>
+              </w:rPr>
+              <w:t>в</w:t>
+            </w:r>
+            <w:r>
+              <w:rPr>
+                <w:rFonts w:ascii="Arial" w:eastAsia="Times New Roman" w:hAnsi="Arial" w:cs="Arial"/>
+                <w:color w:val="303233"/>
+                <w:sz w:val="21"/>
+                <w:szCs w:val="21"/>
+                <w:lang w:val="ru-RU" w:eastAsia="ru-RU"/>
+              </w:rPr>
+              <w:t xml:space="preserve"> </w:t>
+            </w:r>
+            <w:r>
+              <w:rPr>
+                <w:rFonts w:ascii="Arial" w:eastAsia="Times New Roman" w:hAnsi="Arial" w:cs="Arial"/>
+                <w:color w:val="303233"/>
+                <w:sz w:val="21"/>
+                <w:szCs w:val="21"/>
+                <w:lang w:eastAsia="ru-RU"/>
+              </w:rPr>
+              <w:t>Red</w:t>
+            </w:r>
+            <w:r>
+              <w:rPr>
+                <w:rFonts w:ascii="Arial" w:eastAsia="Times New Roman" w:hAnsi="Arial" w:cs="Arial"/>
+                <w:color w:val="303233"/>
+                <w:sz w:val="21"/>
+                <w:szCs w:val="21"/>
+                <w:lang w:val="ru-RU" w:eastAsia="ru-RU"/>
+              </w:rPr>
+              <w:t xml:space="preserve"> </w:t>
+            </w:r>
+            <w:r>
+              <w:rPr>
+                <w:rFonts w:ascii="Arial" w:eastAsia="Times New Roman" w:hAnsi="Arial" w:cs="Arial"/>
+                <w:color w:val="303233"/>
+                <w:sz w:val="21"/>
+                <w:szCs w:val="21"/>
+                <w:lang w:eastAsia="ru-RU"/>
+              </w:rPr>
+              <w:t>Team</w:t>
+            </w:r>
+            <w:r>
+              <w:rPr>
+                <w:rFonts w:ascii="Arial" w:eastAsia="Times New Roman" w:hAnsi="Arial" w:cs="Arial"/>
+                <w:color w:val="303233"/>
+                <w:sz w:val="21"/>
+                <w:szCs w:val="21"/>
+                <w:lang w:val="ru-RU" w:eastAsia="ru-RU"/>
+              </w:rPr>
+              <w:t xml:space="preserve"> – </w:t>
+            </w:r>
+            <w:r>
+              <w:rPr>
+                <w:rFonts w:ascii="Arial" w:eastAsia="Times New Roman" w:hAnsi="Arial" w:cs="Arial"/>
+                <w:color w:val="303233"/>
+                <w:sz w:val="21"/>
+                <w:szCs w:val="21"/>
+                <w:lang w:eastAsia="ru-RU"/>
+              </w:rPr>
+              <w:t>middle</w:t>
+            </w:r>
+            <w:r>
+              <w:rPr>
+                <w:rFonts w:ascii="Arial" w:eastAsia="Times New Roman" w:hAnsi="Arial" w:cs="Arial"/>
+                <w:color w:val="303233"/>
+                <w:sz w:val="21"/>
+                <w:szCs w:val="21"/>
+                <w:lang w:val="ru-RU" w:eastAsia="ru-RU"/>
+              </w:rPr>
+              <w:t xml:space="preserve"> (</w:t>
+            </w:r>
+            <w:r>
+              <w:rPr>
+                <w:rFonts w:ascii="Arial" w:eastAsia="Times New Roman" w:hAnsi="Arial" w:cs="Arial"/>
+                <w:color w:val="303233"/>
+                <w:sz w:val="21"/>
+                <w:szCs w:val="21"/>
+                <w:lang w:val="ru-RU" w:eastAsia="ru-RU"/>
+              </w:rPr>
+              <w:t>Практика в университете)</w:t>
             </w:r>
           </w:p>
         </w:tc>
@@ -3091,6 +3292,13 @@
         </w:rPr>
       </w:pPr>
     </w:p>
+    <w:p>
+      <w:pPr>
+        <w:rPr>
+          <w:szCs w:val="21"/>
+        </w:rPr>
+      </w:pPr>
+    </w:p>
     <w:sectPr>
       <w:headerReference w:type="default" r:id="rId9"/>
       <w:pgSz w:w="12240" w:h="15840"/>
@@ -3166,7 +3374,7 @@
           <wp:docPr id="6" name="Graphic 6">
             <a:extLst xmlns:a="http://schemas.openxmlformats.org/drawingml/2006/main">
               <a:ext uri="{C183D7F6-B498-43B3-948B-1728B52AA6E4}">
-                <adec:decorative xmlns="" xmlns:wpc="http://schemas.microsoft.com/office/word/2010/wordprocessingCanvas" xmlns:cx="http://schemas.microsoft.com/office/drawing/2014/chartex" xmlns:cx1="http://schemas.microsoft.com/office/drawing/2015/9/8/chartex" xmlns:cx2="http://schemas.microsoft.com/office/drawing/2015/10/21/chartex" xmlns:cx3="http://schemas.microsoft.com/office/drawing/2016/5/9/chartex" xmlns:cx4="http://schemas.microsoft.com/office/drawing/2016/5/10/chartex" xmlns:cx5="http://schemas.microsoft.com/office/drawing/2016/5/11/chartex" xmlns:cx6="http://schemas.microsoft.com/office/drawing/2016/5/12/chartex" xmlns:cx7="http://schemas.microsoft.com/office/drawing/2016/5/13/chartex" xmlns:cx8="http://schemas.microsoft.com/office/drawing/2016/5/14/chartex" xmlns:mc="http://schemas.openxmlformats.org/markup-compatibility/2006" xmlns:aink="http://schemas.microsoft.com/office/drawing/2016/ink" xmlns:am3d="http://schemas.microsoft.com/office/drawing/2017/model3d" xmlns:o="urn:schemas-microsoft-com:office:office" xmlns:v="urn:schemas-microsoft-com:vml" xmlns:wp14="http://schemas.microsoft.com/office/word/2010/wordprocessingDrawing" xmlns:w10="urn:schemas-microsoft-com:office:word" xmlns:w="http://schemas.openxmlformats.org/wordprocessingml/2006/main" xmlns:w14="http://schemas.microsoft.com/office/word/2010/wordml" xmlns:w15="http://schemas.microsoft.com/office/word/2012/wordml" xmlns:w16cex="http://schemas.microsoft.com/office/word/2018/wordml/cex" xmlns:w16cid="http://schemas.microsoft.com/office/word/2016/wordml/cid" xmlns:w16="http://schemas.microsoft.com/office/word/2018/wordml" xmlns:w16sdtdh="http://schemas.microsoft.com/office/word/2020/wordml/sdtdatahash" xmlns:w16se="http://schemas.microsoft.com/office/word/2015/wordml/symex" xmlns:wpg="http://schemas.microsoft.com/office/word/2010/wordprocessingGroup" xmlns:wpi="http://schemas.microsoft.com/office/word/2010/wordprocessingInk" xmlns:wps="http://schemas.microsoft.com/office/word/2010/wordprocessingShape" xmlns:adec="http://schemas.microsoft.com/office/drawing/2017/decorative" val="1"/>
+                <adec:decorative xmlns:adec="http://schemas.microsoft.com/office/drawing/2017/decorative" xmlns:wps="http://schemas.microsoft.com/office/word/2010/wordprocessingShape" xmlns:wpi="http://schemas.microsoft.com/office/word/2010/wordprocessingInk" xmlns:wpg="http://schemas.microsoft.com/office/word/2010/wordprocessingGroup" xmlns:w16se="http://schemas.microsoft.com/office/word/2015/wordml/symex" xmlns:w16sdtdh="http://schemas.microsoft.com/office/word/2020/wordml/sdtdatahash" xmlns:w16="http://schemas.microsoft.com/office/word/2018/wordml" xmlns:w16cid="http://schemas.microsoft.com/office/word/2016/wordml/cid" xmlns:w16cex="http://schemas.microsoft.com/office/word/2018/wordml/cex" xmlns:w15="http://schemas.microsoft.com/office/word/2012/wordml" xmlns:w14="http://schemas.microsoft.com/office/word/2010/wordml" xmlns:w="http://schemas.openxmlformats.org/wordprocessingml/2006/main" xmlns:w10="urn:schemas-microsoft-com:office:word" xmlns:wp14="http://schemas.microsoft.com/office/word/2010/wordprocessingDrawing" xmlns:v="urn:schemas-microsoft-com:vml" xmlns:o="urn:schemas-microsoft-com:office:office" xmlns:am3d="http://schemas.microsoft.com/office/drawing/2017/model3d" xmlns:aink="http://schemas.microsoft.com/office/drawing/2016/ink" xmlns:mc="http://schemas.openxmlformats.org/markup-compatibility/2006" xmlns:cx8="http://schemas.microsoft.com/office/drawing/2016/5/14/chartex" xmlns:cx7="http://schemas.microsoft.com/office/drawing/2016/5/13/chartex" xmlns:cx6="http://schemas.microsoft.com/office/drawing/2016/5/12/chartex" xmlns:cx5="http://schemas.microsoft.com/office/drawing/2016/5/11/chartex" xmlns:cx4="http://schemas.microsoft.com/office/drawing/2016/5/10/chartex" xmlns:cx3="http://schemas.microsoft.com/office/drawing/2016/5/9/chartex" xmlns:cx2="http://schemas.microsoft.com/office/drawing/2015/10/21/chartex" xmlns:cx1="http://schemas.microsoft.com/office/drawing/2015/9/8/chartex" xmlns:cx="http://schemas.microsoft.com/office/drawing/2014/chartex" xmlns:wpc="http://schemas.microsoft.com/office/word/2010/wordprocessingCanvas" xmlns="" val="1"/>
               </a:ext>
             </a:extLst>
           </wp:docPr>
@@ -3184,10 +3392,10 @@
                   <a:blip r:embed="rId1">
                     <a:extLst>
                       <a:ext uri="{28A0092B-C50C-407E-A947-70E740481C1C}">
-                        <a14:useLocalDpi xmlns="" xmlns:wpc="http://schemas.microsoft.com/office/word/2010/wordprocessingCanvas" xmlns:cx="http://schemas.microsoft.com/office/drawing/2014/chartex" xmlns:cx1="http://schemas.microsoft.com/office/drawing/2015/9/8/chartex" xmlns:cx2="http://schemas.microsoft.com/office/drawing/2015/10/21/chartex" xmlns:cx3="http://schemas.microsoft.com/office/drawing/2016/5/9/chartex" xmlns:cx4="http://schemas.microsoft.com/office/drawing/2016/5/10/chartex" xmlns:cx5="http://schemas.microsoft.com/office/drawing/2016/5/11/chartex" xmlns:cx6="http://schemas.microsoft.com/office/drawing/2016/5/12/chartex" xmlns:cx7="http://schemas.microsoft.com/office/drawing/2016/5/13/chartex" xmlns:cx8="http://schemas.microsoft.com/office/drawing/2016/5/14/chartex" xmlns:mc="http://schemas.openxmlformats.org/markup-compatibility/2006" xmlns:aink="http://schemas.microsoft.com/office/drawing/2016/ink" xmlns:am3d="http://schemas.microsoft.com/office/drawing/2017/model3d" xmlns:o="urn:schemas-microsoft-com:office:office" xmlns:v="urn:schemas-microsoft-com:vml" xmlns:wp14="http://schemas.microsoft.com/office/word/2010/wordprocessingDrawing" xmlns:w10="urn:schemas-microsoft-com:office:word" xmlns:w="http://schemas.openxmlformats.org/wordprocessingml/2006/main" xmlns:w14="http://schemas.microsoft.com/office/word/2010/wordml" xmlns:w15="http://schemas.microsoft.com/office/word/2012/wordml" xmlns:w16cex="http://schemas.microsoft.com/office/word/2018/wordml/cex" xmlns:w16cid="http://schemas.microsoft.com/office/word/2016/wordml/cid" xmlns:w16="http://schemas.microsoft.com/office/word/2018/wordml" xmlns:w16sdtdh="http://schemas.microsoft.com/office/word/2020/wordml/sdtdatahash" xmlns:w16se="http://schemas.microsoft.com/office/word/2015/wordml/symex" xmlns:wpg="http://schemas.microsoft.com/office/word/2010/wordprocessingGroup" xmlns:wpi="http://schemas.microsoft.com/office/word/2010/wordprocessingInk" xmlns:wps="http://schemas.microsoft.com/office/word/2010/wordprocessingShape" xmlns:a14="http://schemas.microsoft.com/office/drawing/2010/main" val="0"/>
+                        <a14:useLocalDpi xmlns:a14="http://schemas.microsoft.com/office/drawing/2010/main" xmlns:wps="http://schemas.microsoft.com/office/word/2010/wordprocessingShape" xmlns:wpi="http://schemas.microsoft.com/office/word/2010/wordprocessingInk" xmlns:wpg="http://schemas.microsoft.com/office/word/2010/wordprocessingGroup" xmlns:w16se="http://schemas.microsoft.com/office/word/2015/wordml/symex" xmlns:w16sdtdh="http://schemas.microsoft.com/office/word/2020/wordml/sdtdatahash" xmlns:w16="http://schemas.microsoft.com/office/word/2018/wordml" xmlns:w16cid="http://schemas.microsoft.com/office/word/2016/wordml/cid" xmlns:w16cex="http://schemas.microsoft.com/office/word/2018/wordml/cex" xmlns:w15="http://schemas.microsoft.com/office/word/2012/wordml" xmlns:w14="http://schemas.microsoft.com/office/word/2010/wordml" xmlns:w="http://schemas.openxmlformats.org/wordprocessingml/2006/main" xmlns:w10="urn:schemas-microsoft-com:office:word" xmlns:wp14="http://schemas.microsoft.com/office/word/2010/wordprocessingDrawing" xmlns:v="urn:schemas-microsoft-com:vml" xmlns:o="urn:schemas-microsoft-com:office:office" xmlns:am3d="http://schemas.microsoft.com/office/drawing/2017/model3d" xmlns:aink="http://schemas.microsoft.com/office/drawing/2016/ink" xmlns:mc="http://schemas.openxmlformats.org/markup-compatibility/2006" xmlns:cx8="http://schemas.microsoft.com/office/drawing/2016/5/14/chartex" xmlns:cx7="http://schemas.microsoft.com/office/drawing/2016/5/13/chartex" xmlns:cx6="http://schemas.microsoft.com/office/drawing/2016/5/12/chartex" xmlns:cx5="http://schemas.microsoft.com/office/drawing/2016/5/11/chartex" xmlns:cx4="http://schemas.microsoft.com/office/drawing/2016/5/10/chartex" xmlns:cx3="http://schemas.microsoft.com/office/drawing/2016/5/9/chartex" xmlns:cx2="http://schemas.microsoft.com/office/drawing/2015/10/21/chartex" xmlns:cx1="http://schemas.microsoft.com/office/drawing/2015/9/8/chartex" xmlns:cx="http://schemas.microsoft.com/office/drawing/2014/chartex" xmlns:wpc="http://schemas.microsoft.com/office/word/2010/wordprocessingCanvas" xmlns="" val="0"/>
                       </a:ext>
                       <a:ext uri="{96DAC541-7B7A-43D3-8B79-37D633B846F1}">
-                        <asvg:svgBlip xmlns="" xmlns:wpc="http://schemas.microsoft.com/office/word/2010/wordprocessingCanvas" xmlns:cx="http://schemas.microsoft.com/office/drawing/2014/chartex" xmlns:cx1="http://schemas.microsoft.com/office/drawing/2015/9/8/chartex" xmlns:cx2="http://schemas.microsoft.com/office/drawing/2015/10/21/chartex" xmlns:cx3="http://schemas.microsoft.com/office/drawing/2016/5/9/chartex" xmlns:cx4="http://schemas.microsoft.com/office/drawing/2016/5/10/chartex" xmlns:cx5="http://schemas.microsoft.com/office/drawing/2016/5/11/chartex" xmlns:cx6="http://schemas.microsoft.com/office/drawing/2016/5/12/chartex" xmlns:cx7="http://schemas.microsoft.com/office/drawing/2016/5/13/chartex" xmlns:cx8="http://schemas.microsoft.com/office/drawing/2016/5/14/chartex" xmlns:mc="http://schemas.openxmlformats.org/markup-compatibility/2006" xmlns:aink="http://schemas.microsoft.com/office/drawing/2016/ink" xmlns:am3d="http://schemas.microsoft.com/office/drawing/2017/model3d" xmlns:o="urn:schemas-microsoft-com:office:office" xmlns:v="urn:schemas-microsoft-com:vml" xmlns:wp14="http://schemas.microsoft.com/office/word/2010/wordprocessingDrawing" xmlns:w10="urn:schemas-microsoft-com:office:word" xmlns:w="http://schemas.openxmlformats.org/wordprocessingml/2006/main" xmlns:w14="http://schemas.microsoft.com/office/word/2010/wordml" xmlns:w15="http://schemas.microsoft.com/office/word/2012/wordml" xmlns:w16cex="http://schemas.microsoft.com/office/word/2018/wordml/cex" xmlns:w16cid="http://schemas.microsoft.com/office/word/2016/wordml/cid" xmlns:w16="http://schemas.microsoft.com/office/word/2018/wordml" xmlns:w16sdtdh="http://schemas.microsoft.com/office/word/2020/wordml/sdtdatahash" xmlns:w16se="http://schemas.microsoft.com/office/word/2015/wordml/symex" xmlns:wpg="http://schemas.microsoft.com/office/word/2010/wordprocessingGroup" xmlns:wpi="http://schemas.microsoft.com/office/word/2010/wordprocessingInk" xmlns:wps="http://schemas.microsoft.com/office/word/2010/wordprocessingShape" xmlns:asvg="http://schemas.microsoft.com/office/drawing/2016/SVG/main" r:embed="rId2"/>
+                        <asvg:svgBlip xmlns:asvg="http://schemas.microsoft.com/office/drawing/2016/SVG/main" xmlns:wps="http://schemas.microsoft.com/office/word/2010/wordprocessingShape" xmlns:wpi="http://schemas.microsoft.com/office/word/2010/wordprocessingInk" xmlns:wpg="http://schemas.microsoft.com/office/word/2010/wordprocessingGroup" xmlns:w16se="http://schemas.microsoft.com/office/word/2015/wordml/symex" xmlns:w16sdtdh="http://schemas.microsoft.com/office/word/2020/wordml/sdtdatahash" xmlns:w16="http://schemas.microsoft.com/office/word/2018/wordml" xmlns:w16cid="http://schemas.microsoft.com/office/word/2016/wordml/cid" xmlns:w16cex="http://schemas.microsoft.com/office/word/2018/wordml/cex" xmlns:w15="http://schemas.microsoft.com/office/word/2012/wordml" xmlns:w14="http://schemas.microsoft.com/office/word/2010/wordml" xmlns:w="http://schemas.openxmlformats.org/wordprocessingml/2006/main" xmlns:w10="urn:schemas-microsoft-com:office:word" xmlns:wp14="http://schemas.microsoft.com/office/word/2010/wordprocessingDrawing" xmlns:v="urn:schemas-microsoft-com:vml" xmlns:o="urn:schemas-microsoft-com:office:office" xmlns:am3d="http://schemas.microsoft.com/office/drawing/2017/model3d" xmlns:aink="http://schemas.microsoft.com/office/drawing/2016/ink" xmlns:mc="http://schemas.openxmlformats.org/markup-compatibility/2006" xmlns:cx8="http://schemas.microsoft.com/office/drawing/2016/5/14/chartex" xmlns:cx7="http://schemas.microsoft.com/office/drawing/2016/5/13/chartex" xmlns:cx6="http://schemas.microsoft.com/office/drawing/2016/5/12/chartex" xmlns:cx5="http://schemas.microsoft.com/office/drawing/2016/5/11/chartex" xmlns:cx4="http://schemas.microsoft.com/office/drawing/2016/5/10/chartex" xmlns:cx3="http://schemas.microsoft.com/office/drawing/2016/5/9/chartex" xmlns:cx2="http://schemas.microsoft.com/office/drawing/2015/10/21/chartex" xmlns:cx1="http://schemas.microsoft.com/office/drawing/2015/9/8/chartex" xmlns:cx="http://schemas.microsoft.com/office/drawing/2014/chartex" xmlns:wpc="http://schemas.microsoft.com/office/word/2010/wordprocessingCanvas" xmlns="" r:embed="rId2"/>
                       </a:ext>
                     </a:extLst>
                   </a:blip>
@@ -4098,7 +4306,6 @@
     <w:name w:val="List Paragraph"/>
     <w:basedOn w:val="a"/>
     <w:uiPriority w:val="34"/>
-    <w:semiHidden/>
     <w:qFormat/>
     <w:rsid w:val="00143720"/>
     <w:pPr>
@@ -4391,7 +4598,7 @@
   <a:extraClrSchemeLst/>
   <a:extLst>
     <a:ext uri="{05A4C25C-085E-4340-85A3-A5531E510DB2}">
-      <thm15:themeFamily xmlns="" xmlns:thm15="http://schemas.microsoft.com/office/thememl/2012/main" name="Office Theme" id="{62F939B6-93AF-4DB8-9C6B-D6C7DFDC589F}" vid="{4A3C46E8-61CC-4603-A589-7422A47A8E4A}"/>
+      <thm15:themeFamily xmlns:thm15="http://schemas.microsoft.com/office/thememl/2012/main" xmlns="" name="Office Theme" id="{62F939B6-93AF-4DB8-9C6B-D6C7DFDC589F}" vid="{4A3C46E8-61CC-4603-A589-7422A47A8E4A}"/>
     </a:ext>
   </a:extLst>
 </a:theme>

</xml_diff>

<commit_message>
dz 7 in file 9
</commit_message>
<xml_diff>
--- a/file 3 Ivan Zhuravlev.docx
+++ b/file 3 Ivan Zhuravlev.docx
@@ -2869,6 +2869,190 @@
                 <w:lang w:val="ru-RU" w:eastAsia="ru-RU"/>
               </w:rPr>
               <w:t>Практика в университете)</w:t>
+            </w:r>
+          </w:p>
+          <w:p>
+            <w:pPr>
+              <w:pStyle w:val="af1"/>
+              <w:numPr>
+                <w:ilvl w:val="0"/>
+                <w:numId w:val="3"/>
+              </w:numPr>
+              <w:spacing w:after="120"/>
+              <w:textAlignment w:val="top"/>
+              <w:rPr>
+                <w:rFonts w:ascii="Arial" w:eastAsia="Times New Roman" w:hAnsi="Arial" w:cs="Arial"/>
+                <w:color w:val="303233"/>
+                <w:sz w:val="21"/>
+                <w:szCs w:val="21"/>
+                <w:lang w:val="ru-RU" w:eastAsia="ru-RU"/>
+              </w:rPr>
+            </w:pPr>
+            <w:r>
+              <w:rPr>
+                <w:rFonts w:ascii="Arial" w:eastAsia="Times New Roman" w:hAnsi="Arial" w:cs="Arial"/>
+                <w:color w:val="303233"/>
+                <w:sz w:val="21"/>
+                <w:szCs w:val="21"/>
+                <w:lang w:val="ru-RU" w:eastAsia="ru-RU"/>
+              </w:rPr>
+              <w:t xml:space="preserve">Знание уязвимости </w:t>
+            </w:r>
+            <w:r>
+              <w:rPr>
+                <w:rFonts w:ascii="Arial" w:eastAsia="Times New Roman" w:hAnsi="Arial" w:cs="Arial"/>
+                <w:color w:val="303233"/>
+                <w:sz w:val="21"/>
+                <w:szCs w:val="21"/>
+                <w:lang w:eastAsia="ru-RU"/>
+              </w:rPr>
+              <w:t>Bluetooth</w:t>
+            </w:r>
+            <w:r>
+              <w:rPr>
+                <w:rFonts w:ascii="Arial" w:eastAsia="Times New Roman" w:hAnsi="Arial" w:cs="Arial"/>
+                <w:color w:val="303233"/>
+                <w:sz w:val="21"/>
+                <w:szCs w:val="21"/>
+                <w:lang w:val="ru-RU" w:eastAsia="ru-RU"/>
+              </w:rPr>
+              <w:t xml:space="preserve"> </w:t>
+            </w:r>
+            <w:r>
+              <w:rPr>
+                <w:rFonts w:ascii="Arial" w:eastAsia="Times New Roman" w:hAnsi="Arial" w:cs="Arial"/>
+                <w:color w:val="303233"/>
+                <w:sz w:val="21"/>
+                <w:szCs w:val="21"/>
+                <w:lang w:val="ru-RU" w:eastAsia="ru-RU"/>
+              </w:rPr>
+              <w:t xml:space="preserve">и </w:t>
+            </w:r>
+            <w:r>
+              <w:rPr>
+                <w:rFonts w:ascii="Arial" w:eastAsia="Times New Roman" w:hAnsi="Arial" w:cs="Arial"/>
+                <w:color w:val="303233"/>
+                <w:sz w:val="21"/>
+                <w:szCs w:val="21"/>
+                <w:lang w:eastAsia="ru-RU"/>
+              </w:rPr>
+              <w:t>wi</w:t>
+            </w:r>
+            <w:r>
+              <w:rPr>
+                <w:rFonts w:ascii="Arial" w:eastAsia="Times New Roman" w:hAnsi="Arial" w:cs="Arial"/>
+                <w:color w:val="303233"/>
+                <w:sz w:val="21"/>
+                <w:szCs w:val="21"/>
+                <w:lang w:val="ru-RU" w:eastAsia="ru-RU"/>
+              </w:rPr>
+              <w:t>-</w:t>
+            </w:r>
+            <w:r>
+              <w:rPr>
+                <w:rFonts w:ascii="Arial" w:eastAsia="Times New Roman" w:hAnsi="Arial" w:cs="Arial"/>
+                <w:color w:val="303233"/>
+                <w:sz w:val="21"/>
+                <w:szCs w:val="21"/>
+                <w:lang w:eastAsia="ru-RU"/>
+              </w:rPr>
+              <w:t>fi</w:t>
+            </w:r>
+            <w:r>
+              <w:rPr>
+                <w:rFonts w:ascii="Arial" w:eastAsia="Times New Roman" w:hAnsi="Arial" w:cs="Arial"/>
+                <w:color w:val="303233"/>
+                <w:sz w:val="21"/>
+                <w:szCs w:val="21"/>
+                <w:lang w:val="ru-RU" w:eastAsia="ru-RU"/>
+              </w:rPr>
+              <w:t xml:space="preserve"> – </w:t>
+            </w:r>
+            <w:r>
+              <w:rPr>
+                <w:rFonts w:ascii="Arial" w:eastAsia="Times New Roman" w:hAnsi="Arial" w:cs="Arial"/>
+                <w:color w:val="303233"/>
+                <w:sz w:val="21"/>
+                <w:szCs w:val="21"/>
+                <w:lang w:eastAsia="ru-RU"/>
+              </w:rPr>
+              <w:t>junior</w:t>
+            </w:r>
+          </w:p>
+          <w:p>
+            <w:pPr>
+              <w:pStyle w:val="af1"/>
+              <w:numPr>
+                <w:ilvl w:val="0"/>
+                <w:numId w:val="3"/>
+              </w:numPr>
+              <w:spacing w:after="120"/>
+              <w:textAlignment w:val="top"/>
+              <w:rPr>
+                <w:rFonts w:ascii="Arial" w:eastAsia="Times New Roman" w:hAnsi="Arial" w:cs="Arial"/>
+                <w:color w:val="303233"/>
+                <w:sz w:val="21"/>
+                <w:szCs w:val="21"/>
+                <w:lang w:val="ru-RU" w:eastAsia="ru-RU"/>
+              </w:rPr>
+            </w:pPr>
+            <w:r>
+              <w:rPr>
+                <w:rFonts w:ascii="Arial" w:eastAsia="Times New Roman" w:hAnsi="Arial" w:cs="Arial"/>
+                <w:color w:val="303233"/>
+                <w:sz w:val="21"/>
+                <w:szCs w:val="21"/>
+                <w:lang w:val="ru-RU" w:eastAsia="ru-RU"/>
+              </w:rPr>
+              <w:t xml:space="preserve">Знание безопасности облачных технологий – </w:t>
+            </w:r>
+            <w:r>
+              <w:rPr>
+                <w:rFonts w:ascii="Arial" w:eastAsia="Times New Roman" w:hAnsi="Arial" w:cs="Arial"/>
+                <w:color w:val="303233"/>
+                <w:sz w:val="21"/>
+                <w:szCs w:val="21"/>
+                <w:lang w:eastAsia="ru-RU"/>
+              </w:rPr>
+              <w:t>junior</w:t>
+            </w:r>
+          </w:p>
+          <w:p>
+            <w:pPr>
+              <w:pStyle w:val="af1"/>
+              <w:numPr>
+                <w:ilvl w:val="0"/>
+                <w:numId w:val="3"/>
+              </w:numPr>
+              <w:spacing w:after="120"/>
+              <w:textAlignment w:val="top"/>
+              <w:rPr>
+                <w:rFonts w:ascii="Arial" w:eastAsia="Times New Roman" w:hAnsi="Arial" w:cs="Arial"/>
+                <w:color w:val="303233"/>
+                <w:sz w:val="21"/>
+                <w:szCs w:val="21"/>
+                <w:lang w:val="ru-RU" w:eastAsia="ru-RU"/>
+              </w:rPr>
+            </w:pPr>
+            <w:r>
+              <w:rPr>
+                <w:rFonts w:ascii="Arial" w:eastAsia="Times New Roman" w:hAnsi="Arial" w:cs="Arial"/>
+                <w:color w:val="303233"/>
+                <w:sz w:val="21"/>
+                <w:szCs w:val="21"/>
+                <w:lang w:val="ru-RU" w:eastAsia="ru-RU"/>
+              </w:rPr>
+              <w:t xml:space="preserve">Знание безопасности вирутализации и контейнеризации -  </w:t>
+            </w:r>
+            <w:r>
+              <w:rPr>
+                <w:rFonts w:ascii="Arial" w:eastAsia="Times New Roman" w:hAnsi="Arial" w:cs="Arial"/>
+                <w:color w:val="303233"/>
+                <w:sz w:val="21"/>
+                <w:szCs w:val="21"/>
+                <w:lang w:eastAsia="ru-RU"/>
+              </w:rPr>
+              <w:t>junior</w:t>
             </w:r>
           </w:p>
         </w:tc>
@@ -3374,7 +3558,7 @@
           <wp:docPr id="6" name="Graphic 6">
             <a:extLst xmlns:a="http://schemas.openxmlformats.org/drawingml/2006/main">
               <a:ext uri="{C183D7F6-B498-43B3-948B-1728B52AA6E4}">
-                <adec:decorative xmlns:adec="http://schemas.microsoft.com/office/drawing/2017/decorative" xmlns:wps="http://schemas.microsoft.com/office/word/2010/wordprocessingShape" xmlns:wpi="http://schemas.microsoft.com/office/word/2010/wordprocessingInk" xmlns:wpg="http://schemas.microsoft.com/office/word/2010/wordprocessingGroup" xmlns:w16se="http://schemas.microsoft.com/office/word/2015/wordml/symex" xmlns:w16sdtdh="http://schemas.microsoft.com/office/word/2020/wordml/sdtdatahash" xmlns:w16="http://schemas.microsoft.com/office/word/2018/wordml" xmlns:w16cid="http://schemas.microsoft.com/office/word/2016/wordml/cid" xmlns:w16cex="http://schemas.microsoft.com/office/word/2018/wordml/cex" xmlns:w15="http://schemas.microsoft.com/office/word/2012/wordml" xmlns:w14="http://schemas.microsoft.com/office/word/2010/wordml" xmlns:w="http://schemas.openxmlformats.org/wordprocessingml/2006/main" xmlns:w10="urn:schemas-microsoft-com:office:word" xmlns:wp14="http://schemas.microsoft.com/office/word/2010/wordprocessingDrawing" xmlns:v="urn:schemas-microsoft-com:vml" xmlns:o="urn:schemas-microsoft-com:office:office" xmlns:am3d="http://schemas.microsoft.com/office/drawing/2017/model3d" xmlns:aink="http://schemas.microsoft.com/office/drawing/2016/ink" xmlns:mc="http://schemas.openxmlformats.org/markup-compatibility/2006" xmlns:cx8="http://schemas.microsoft.com/office/drawing/2016/5/14/chartex" xmlns:cx7="http://schemas.microsoft.com/office/drawing/2016/5/13/chartex" xmlns:cx6="http://schemas.microsoft.com/office/drawing/2016/5/12/chartex" xmlns:cx5="http://schemas.microsoft.com/office/drawing/2016/5/11/chartex" xmlns:cx4="http://schemas.microsoft.com/office/drawing/2016/5/10/chartex" xmlns:cx3="http://schemas.microsoft.com/office/drawing/2016/5/9/chartex" xmlns:cx2="http://schemas.microsoft.com/office/drawing/2015/10/21/chartex" xmlns:cx1="http://schemas.microsoft.com/office/drawing/2015/9/8/chartex" xmlns:cx="http://schemas.microsoft.com/office/drawing/2014/chartex" xmlns:wpc="http://schemas.microsoft.com/office/word/2010/wordprocessingCanvas" xmlns="" val="1"/>
+                <adec:decorative xmlns="" xmlns:wpc="http://schemas.microsoft.com/office/word/2010/wordprocessingCanvas" xmlns:cx="http://schemas.microsoft.com/office/drawing/2014/chartex" xmlns:cx1="http://schemas.microsoft.com/office/drawing/2015/9/8/chartex" xmlns:cx2="http://schemas.microsoft.com/office/drawing/2015/10/21/chartex" xmlns:cx3="http://schemas.microsoft.com/office/drawing/2016/5/9/chartex" xmlns:cx4="http://schemas.microsoft.com/office/drawing/2016/5/10/chartex" xmlns:cx5="http://schemas.microsoft.com/office/drawing/2016/5/11/chartex" xmlns:cx6="http://schemas.microsoft.com/office/drawing/2016/5/12/chartex" xmlns:cx7="http://schemas.microsoft.com/office/drawing/2016/5/13/chartex" xmlns:cx8="http://schemas.microsoft.com/office/drawing/2016/5/14/chartex" xmlns:mc="http://schemas.openxmlformats.org/markup-compatibility/2006" xmlns:aink="http://schemas.microsoft.com/office/drawing/2016/ink" xmlns:am3d="http://schemas.microsoft.com/office/drawing/2017/model3d" xmlns:o="urn:schemas-microsoft-com:office:office" xmlns:v="urn:schemas-microsoft-com:vml" xmlns:wp14="http://schemas.microsoft.com/office/word/2010/wordprocessingDrawing" xmlns:w10="urn:schemas-microsoft-com:office:word" xmlns:w="http://schemas.openxmlformats.org/wordprocessingml/2006/main" xmlns:w14="http://schemas.microsoft.com/office/word/2010/wordml" xmlns:w15="http://schemas.microsoft.com/office/word/2012/wordml" xmlns:w16cex="http://schemas.microsoft.com/office/word/2018/wordml/cex" xmlns:w16cid="http://schemas.microsoft.com/office/word/2016/wordml/cid" xmlns:w16="http://schemas.microsoft.com/office/word/2018/wordml" xmlns:w16sdtdh="http://schemas.microsoft.com/office/word/2020/wordml/sdtdatahash" xmlns:w16se="http://schemas.microsoft.com/office/word/2015/wordml/symex" xmlns:wpg="http://schemas.microsoft.com/office/word/2010/wordprocessingGroup" xmlns:wpi="http://schemas.microsoft.com/office/word/2010/wordprocessingInk" xmlns:wps="http://schemas.microsoft.com/office/word/2010/wordprocessingShape" xmlns:adec="http://schemas.microsoft.com/office/drawing/2017/decorative" val="1"/>
               </a:ext>
             </a:extLst>
           </wp:docPr>
@@ -3392,10 +3576,10 @@
                   <a:blip r:embed="rId1">
                     <a:extLst>
                       <a:ext uri="{28A0092B-C50C-407E-A947-70E740481C1C}">
-                        <a14:useLocalDpi xmlns:a14="http://schemas.microsoft.com/office/drawing/2010/main" xmlns:wps="http://schemas.microsoft.com/office/word/2010/wordprocessingShape" xmlns:wpi="http://schemas.microsoft.com/office/word/2010/wordprocessingInk" xmlns:wpg="http://schemas.microsoft.com/office/word/2010/wordprocessingGroup" xmlns:w16se="http://schemas.microsoft.com/office/word/2015/wordml/symex" xmlns:w16sdtdh="http://schemas.microsoft.com/office/word/2020/wordml/sdtdatahash" xmlns:w16="http://schemas.microsoft.com/office/word/2018/wordml" xmlns:w16cid="http://schemas.microsoft.com/office/word/2016/wordml/cid" xmlns:w16cex="http://schemas.microsoft.com/office/word/2018/wordml/cex" xmlns:w15="http://schemas.microsoft.com/office/word/2012/wordml" xmlns:w14="http://schemas.microsoft.com/office/word/2010/wordml" xmlns:w="http://schemas.openxmlformats.org/wordprocessingml/2006/main" xmlns:w10="urn:schemas-microsoft-com:office:word" xmlns:wp14="http://schemas.microsoft.com/office/word/2010/wordprocessingDrawing" xmlns:v="urn:schemas-microsoft-com:vml" xmlns:o="urn:schemas-microsoft-com:office:office" xmlns:am3d="http://schemas.microsoft.com/office/drawing/2017/model3d" xmlns:aink="http://schemas.microsoft.com/office/drawing/2016/ink" xmlns:mc="http://schemas.openxmlformats.org/markup-compatibility/2006" xmlns:cx8="http://schemas.microsoft.com/office/drawing/2016/5/14/chartex" xmlns:cx7="http://schemas.microsoft.com/office/drawing/2016/5/13/chartex" xmlns:cx6="http://schemas.microsoft.com/office/drawing/2016/5/12/chartex" xmlns:cx5="http://schemas.microsoft.com/office/drawing/2016/5/11/chartex" xmlns:cx4="http://schemas.microsoft.com/office/drawing/2016/5/10/chartex" xmlns:cx3="http://schemas.microsoft.com/office/drawing/2016/5/9/chartex" xmlns:cx2="http://schemas.microsoft.com/office/drawing/2015/10/21/chartex" xmlns:cx1="http://schemas.microsoft.com/office/drawing/2015/9/8/chartex" xmlns:cx="http://schemas.microsoft.com/office/drawing/2014/chartex" xmlns:wpc="http://schemas.microsoft.com/office/word/2010/wordprocessingCanvas" xmlns="" val="0"/>
+                        <a14:useLocalDpi xmlns="" xmlns:wpc="http://schemas.microsoft.com/office/word/2010/wordprocessingCanvas" xmlns:cx="http://schemas.microsoft.com/office/drawing/2014/chartex" xmlns:cx1="http://schemas.microsoft.com/office/drawing/2015/9/8/chartex" xmlns:cx2="http://schemas.microsoft.com/office/drawing/2015/10/21/chartex" xmlns:cx3="http://schemas.microsoft.com/office/drawing/2016/5/9/chartex" xmlns:cx4="http://schemas.microsoft.com/office/drawing/2016/5/10/chartex" xmlns:cx5="http://schemas.microsoft.com/office/drawing/2016/5/11/chartex" xmlns:cx6="http://schemas.microsoft.com/office/drawing/2016/5/12/chartex" xmlns:cx7="http://schemas.microsoft.com/office/drawing/2016/5/13/chartex" xmlns:cx8="http://schemas.microsoft.com/office/drawing/2016/5/14/chartex" xmlns:mc="http://schemas.openxmlformats.org/markup-compatibility/2006" xmlns:aink="http://schemas.microsoft.com/office/drawing/2016/ink" xmlns:am3d="http://schemas.microsoft.com/office/drawing/2017/model3d" xmlns:o="urn:schemas-microsoft-com:office:office" xmlns:v="urn:schemas-microsoft-com:vml" xmlns:wp14="http://schemas.microsoft.com/office/word/2010/wordprocessingDrawing" xmlns:w10="urn:schemas-microsoft-com:office:word" xmlns:w="http://schemas.openxmlformats.org/wordprocessingml/2006/main" xmlns:w14="http://schemas.microsoft.com/office/word/2010/wordml" xmlns:w15="http://schemas.microsoft.com/office/word/2012/wordml" xmlns:w16cex="http://schemas.microsoft.com/office/word/2018/wordml/cex" xmlns:w16cid="http://schemas.microsoft.com/office/word/2016/wordml/cid" xmlns:w16="http://schemas.microsoft.com/office/word/2018/wordml" xmlns:w16sdtdh="http://schemas.microsoft.com/office/word/2020/wordml/sdtdatahash" xmlns:w16se="http://schemas.microsoft.com/office/word/2015/wordml/symex" xmlns:wpg="http://schemas.microsoft.com/office/word/2010/wordprocessingGroup" xmlns:wpi="http://schemas.microsoft.com/office/word/2010/wordprocessingInk" xmlns:wps="http://schemas.microsoft.com/office/word/2010/wordprocessingShape" xmlns:a14="http://schemas.microsoft.com/office/drawing/2010/main" val="0"/>
                       </a:ext>
                       <a:ext uri="{96DAC541-7B7A-43D3-8B79-37D633B846F1}">
-                        <asvg:svgBlip xmlns:asvg="http://schemas.microsoft.com/office/drawing/2016/SVG/main" xmlns:wps="http://schemas.microsoft.com/office/word/2010/wordprocessingShape" xmlns:wpi="http://schemas.microsoft.com/office/word/2010/wordprocessingInk" xmlns:wpg="http://schemas.microsoft.com/office/word/2010/wordprocessingGroup" xmlns:w16se="http://schemas.microsoft.com/office/word/2015/wordml/symex" xmlns:w16sdtdh="http://schemas.microsoft.com/office/word/2020/wordml/sdtdatahash" xmlns:w16="http://schemas.microsoft.com/office/word/2018/wordml" xmlns:w16cid="http://schemas.microsoft.com/office/word/2016/wordml/cid" xmlns:w16cex="http://schemas.microsoft.com/office/word/2018/wordml/cex" xmlns:w15="http://schemas.microsoft.com/office/word/2012/wordml" xmlns:w14="http://schemas.microsoft.com/office/word/2010/wordml" xmlns:w="http://schemas.openxmlformats.org/wordprocessingml/2006/main" xmlns:w10="urn:schemas-microsoft-com:office:word" xmlns:wp14="http://schemas.microsoft.com/office/word/2010/wordprocessingDrawing" xmlns:v="urn:schemas-microsoft-com:vml" xmlns:o="urn:schemas-microsoft-com:office:office" xmlns:am3d="http://schemas.microsoft.com/office/drawing/2017/model3d" xmlns:aink="http://schemas.microsoft.com/office/drawing/2016/ink" xmlns:mc="http://schemas.openxmlformats.org/markup-compatibility/2006" xmlns:cx8="http://schemas.microsoft.com/office/drawing/2016/5/14/chartex" xmlns:cx7="http://schemas.microsoft.com/office/drawing/2016/5/13/chartex" xmlns:cx6="http://schemas.microsoft.com/office/drawing/2016/5/12/chartex" xmlns:cx5="http://schemas.microsoft.com/office/drawing/2016/5/11/chartex" xmlns:cx4="http://schemas.microsoft.com/office/drawing/2016/5/10/chartex" xmlns:cx3="http://schemas.microsoft.com/office/drawing/2016/5/9/chartex" xmlns:cx2="http://schemas.microsoft.com/office/drawing/2015/10/21/chartex" xmlns:cx1="http://schemas.microsoft.com/office/drawing/2015/9/8/chartex" xmlns:cx="http://schemas.microsoft.com/office/drawing/2014/chartex" xmlns:wpc="http://schemas.microsoft.com/office/word/2010/wordprocessingCanvas" xmlns="" r:embed="rId2"/>
+                        <asvg:svgBlip xmlns="" xmlns:wpc="http://schemas.microsoft.com/office/word/2010/wordprocessingCanvas" xmlns:cx="http://schemas.microsoft.com/office/drawing/2014/chartex" xmlns:cx1="http://schemas.microsoft.com/office/drawing/2015/9/8/chartex" xmlns:cx2="http://schemas.microsoft.com/office/drawing/2015/10/21/chartex" xmlns:cx3="http://schemas.microsoft.com/office/drawing/2016/5/9/chartex" xmlns:cx4="http://schemas.microsoft.com/office/drawing/2016/5/10/chartex" xmlns:cx5="http://schemas.microsoft.com/office/drawing/2016/5/11/chartex" xmlns:cx6="http://schemas.microsoft.com/office/drawing/2016/5/12/chartex" xmlns:cx7="http://schemas.microsoft.com/office/drawing/2016/5/13/chartex" xmlns:cx8="http://schemas.microsoft.com/office/drawing/2016/5/14/chartex" xmlns:mc="http://schemas.openxmlformats.org/markup-compatibility/2006" xmlns:aink="http://schemas.microsoft.com/office/drawing/2016/ink" xmlns:am3d="http://schemas.microsoft.com/office/drawing/2017/model3d" xmlns:o="urn:schemas-microsoft-com:office:office" xmlns:v="urn:schemas-microsoft-com:vml" xmlns:wp14="http://schemas.microsoft.com/office/word/2010/wordprocessingDrawing" xmlns:w10="urn:schemas-microsoft-com:office:word" xmlns:w="http://schemas.openxmlformats.org/wordprocessingml/2006/main" xmlns:w14="http://schemas.microsoft.com/office/word/2010/wordml" xmlns:w15="http://schemas.microsoft.com/office/word/2012/wordml" xmlns:w16cex="http://schemas.microsoft.com/office/word/2018/wordml/cex" xmlns:w16cid="http://schemas.microsoft.com/office/word/2016/wordml/cid" xmlns:w16="http://schemas.microsoft.com/office/word/2018/wordml" xmlns:w16sdtdh="http://schemas.microsoft.com/office/word/2020/wordml/sdtdatahash" xmlns:w16se="http://schemas.microsoft.com/office/word/2015/wordml/symex" xmlns:wpg="http://schemas.microsoft.com/office/word/2010/wordprocessingGroup" xmlns:wpi="http://schemas.microsoft.com/office/word/2010/wordprocessingInk" xmlns:wps="http://schemas.microsoft.com/office/word/2010/wordprocessingShape" xmlns:asvg="http://schemas.microsoft.com/office/drawing/2016/SVG/main" r:embed="rId2"/>
                       </a:ext>
                     </a:extLst>
                   </a:blip>
@@ -4598,7 +4782,7 @@
   <a:extraClrSchemeLst/>
   <a:extLst>
     <a:ext uri="{05A4C25C-085E-4340-85A3-A5531E510DB2}">
-      <thm15:themeFamily xmlns:thm15="http://schemas.microsoft.com/office/thememl/2012/main" xmlns="" name="Office Theme" id="{62F939B6-93AF-4DB8-9C6B-D6C7DFDC589F}" vid="{4A3C46E8-61CC-4603-A589-7422A47A8E4A}"/>
+      <thm15:themeFamily xmlns="" xmlns:thm15="http://schemas.microsoft.com/office/thememl/2012/main" name="Office Theme" id="{62F939B6-93AF-4DB8-9C6B-D6C7DFDC589F}" vid="{4A3C46E8-61CC-4603-A589-7422A47A8E4A}"/>
     </a:ext>
   </a:extLst>
 </a:theme>

</xml_diff>

<commit_message>
last version rezume in file 3
</commit_message>
<xml_diff>
--- a/file 3 Ivan Zhuravlev.docx
+++ b/file 3 Ivan Zhuravlev.docx
@@ -3055,6 +3055,278 @@
               <w:t>junior</w:t>
             </w:r>
           </w:p>
+          <w:p>
+            <w:pPr>
+              <w:pStyle w:val="af1"/>
+              <w:numPr>
+                <w:ilvl w:val="0"/>
+                <w:numId w:val="3"/>
+              </w:numPr>
+              <w:spacing w:after="120"/>
+              <w:textAlignment w:val="top"/>
+              <w:rPr>
+                <w:rFonts w:ascii="Arial" w:eastAsia="Times New Roman" w:hAnsi="Arial" w:cs="Arial"/>
+                <w:color w:val="303233"/>
+                <w:sz w:val="21"/>
+                <w:szCs w:val="21"/>
+                <w:lang w:val="ru-RU" w:eastAsia="ru-RU"/>
+              </w:rPr>
+            </w:pPr>
+            <w:r>
+              <w:rPr>
+                <w:rFonts w:ascii="Arial" w:eastAsia="Times New Roman" w:hAnsi="Arial" w:cs="Arial"/>
+                <w:color w:val="303233"/>
+                <w:sz w:val="21"/>
+                <w:szCs w:val="21"/>
+                <w:lang w:val="ru-RU" w:eastAsia="ru-RU"/>
+              </w:rPr>
+              <w:t xml:space="preserve">Знание модели </w:t>
+            </w:r>
+            <w:r>
+              <w:rPr>
+                <w:rFonts w:ascii="Arial" w:eastAsia="Times New Roman" w:hAnsi="Arial" w:cs="Arial"/>
+                <w:color w:val="303233"/>
+                <w:sz w:val="21"/>
+                <w:szCs w:val="21"/>
+                <w:lang w:val="ru-RU" w:eastAsia="ru-RU"/>
+              </w:rPr>
+              <w:t>Agile</w:t>
+            </w:r>
+            <w:r>
+              <w:rPr>
+                <w:rFonts w:ascii="Arial" w:eastAsia="Times New Roman" w:hAnsi="Arial" w:cs="Arial"/>
+                <w:color w:val="303233"/>
+                <w:sz w:val="21"/>
+                <w:szCs w:val="21"/>
+                <w:lang w:val="ru-RU" w:eastAsia="ru-RU"/>
+              </w:rPr>
+              <w:t xml:space="preserve"> – </w:t>
+            </w:r>
+            <w:r>
+              <w:rPr>
+                <w:rFonts w:ascii="Arial" w:eastAsia="Times New Roman" w:hAnsi="Arial" w:cs="Arial"/>
+                <w:color w:val="303233"/>
+                <w:sz w:val="21"/>
+                <w:szCs w:val="21"/>
+                <w:lang w:eastAsia="ru-RU"/>
+              </w:rPr>
+              <w:t>junior</w:t>
+            </w:r>
+          </w:p>
+          <w:p>
+            <w:pPr>
+              <w:pStyle w:val="af1"/>
+              <w:numPr>
+                <w:ilvl w:val="0"/>
+                <w:numId w:val="3"/>
+              </w:numPr>
+              <w:spacing w:after="120"/>
+              <w:textAlignment w:val="top"/>
+              <w:rPr>
+                <w:rFonts w:ascii="Arial" w:eastAsia="Times New Roman" w:hAnsi="Arial" w:cs="Arial"/>
+                <w:color w:val="303233"/>
+                <w:sz w:val="21"/>
+                <w:szCs w:val="21"/>
+                <w:lang w:val="ru-RU" w:eastAsia="ru-RU"/>
+              </w:rPr>
+            </w:pPr>
+            <w:r>
+              <w:rPr>
+                <w:rFonts w:ascii="Arial" w:eastAsia="Times New Roman" w:hAnsi="Arial" w:cs="Arial"/>
+                <w:color w:val="303233"/>
+                <w:sz w:val="21"/>
+                <w:szCs w:val="21"/>
+                <w:lang w:val="ru-RU" w:eastAsia="ru-RU"/>
+              </w:rPr>
+              <w:t xml:space="preserve">Знание модели </w:t>
+            </w:r>
+            <w:r>
+              <w:rPr>
+                <w:rFonts w:ascii="Arial" w:eastAsia="Times New Roman" w:hAnsi="Arial" w:cs="Arial"/>
+                <w:color w:val="303233"/>
+                <w:sz w:val="21"/>
+                <w:szCs w:val="21"/>
+                <w:lang w:val="ru-RU" w:eastAsia="ru-RU"/>
+              </w:rPr>
+              <w:t>DevSecOps</w:t>
+            </w:r>
+            <w:r>
+              <w:rPr>
+                <w:rFonts w:ascii="Arial" w:eastAsia="Times New Roman" w:hAnsi="Arial" w:cs="Arial"/>
+                <w:color w:val="303233"/>
+                <w:sz w:val="21"/>
+                <w:szCs w:val="21"/>
+                <w:lang w:val="ru-RU" w:eastAsia="ru-RU"/>
+              </w:rPr>
+              <w:t xml:space="preserve"> – </w:t>
+            </w:r>
+            <w:r>
+              <w:rPr>
+                <w:rFonts w:ascii="Arial" w:eastAsia="Times New Roman" w:hAnsi="Arial" w:cs="Arial"/>
+                <w:color w:val="303233"/>
+                <w:sz w:val="21"/>
+                <w:szCs w:val="21"/>
+                <w:lang w:eastAsia="ru-RU"/>
+              </w:rPr>
+              <w:t>junior</w:t>
+            </w:r>
+          </w:p>
+          <w:p>
+            <w:pPr>
+              <w:pStyle w:val="af1"/>
+              <w:numPr>
+                <w:ilvl w:val="0"/>
+                <w:numId w:val="3"/>
+              </w:numPr>
+              <w:spacing w:after="120"/>
+              <w:textAlignment w:val="top"/>
+              <w:rPr>
+                <w:rFonts w:ascii="Arial" w:eastAsia="Times New Roman" w:hAnsi="Arial" w:cs="Arial"/>
+                <w:color w:val="303233"/>
+                <w:sz w:val="21"/>
+                <w:szCs w:val="21"/>
+                <w:lang w:val="ru-RU" w:eastAsia="ru-RU"/>
+              </w:rPr>
+            </w:pPr>
+            <w:r>
+              <w:rPr>
+                <w:rFonts w:ascii="Arial" w:eastAsia="Times New Roman" w:hAnsi="Arial" w:cs="Arial"/>
+                <w:color w:val="303233"/>
+                <w:sz w:val="21"/>
+                <w:szCs w:val="21"/>
+                <w:lang w:val="ru-RU" w:eastAsia="ru-RU"/>
+              </w:rPr>
+              <w:t xml:space="preserve">Знание модели </w:t>
+            </w:r>
+            <w:r>
+              <w:rPr>
+                <w:rFonts w:ascii="Arial" w:eastAsia="Times New Roman" w:hAnsi="Arial" w:cs="Arial"/>
+                <w:color w:val="303233"/>
+                <w:sz w:val="21"/>
+                <w:szCs w:val="21"/>
+                <w:lang w:val="ru-RU" w:eastAsia="ru-RU"/>
+              </w:rPr>
+              <w:t>SDLC</w:t>
+            </w:r>
+            <w:r>
+              <w:rPr>
+                <w:rFonts w:ascii="Arial" w:eastAsia="Times New Roman" w:hAnsi="Arial" w:cs="Arial"/>
+                <w:color w:val="303233"/>
+                <w:sz w:val="21"/>
+                <w:szCs w:val="21"/>
+                <w:lang w:val="ru-RU" w:eastAsia="ru-RU"/>
+              </w:rPr>
+              <w:t xml:space="preserve"> </w:t>
+            </w:r>
+            <w:r>
+              <w:rPr>
+                <w:rFonts w:ascii="Arial" w:eastAsia="Times New Roman" w:hAnsi="Arial" w:cs="Arial"/>
+                <w:color w:val="303233"/>
+                <w:sz w:val="21"/>
+                <w:szCs w:val="21"/>
+                <w:lang w:val="ru-RU" w:eastAsia="ru-RU"/>
+              </w:rPr>
+              <w:t>–</w:t>
+            </w:r>
+            <w:r>
+              <w:rPr>
+                <w:rFonts w:ascii="Arial" w:eastAsia="Times New Roman" w:hAnsi="Arial" w:cs="Arial"/>
+                <w:color w:val="303233"/>
+                <w:sz w:val="21"/>
+                <w:szCs w:val="21"/>
+                <w:lang w:val="ru-RU" w:eastAsia="ru-RU"/>
+              </w:rPr>
+              <w:t xml:space="preserve"> </w:t>
+            </w:r>
+            <w:r>
+              <w:rPr>
+                <w:rFonts w:ascii="Arial" w:eastAsia="Times New Roman" w:hAnsi="Arial" w:cs="Arial"/>
+                <w:color w:val="303233"/>
+                <w:sz w:val="21"/>
+                <w:szCs w:val="21"/>
+                <w:lang w:eastAsia="ru-RU"/>
+              </w:rPr>
+              <w:t>junior</w:t>
+            </w:r>
+          </w:p>
+          <w:p>
+            <w:pPr>
+              <w:pStyle w:val="af1"/>
+              <w:numPr>
+                <w:ilvl w:val="0"/>
+                <w:numId w:val="3"/>
+              </w:numPr>
+              <w:spacing w:after="120"/>
+              <w:textAlignment w:val="top"/>
+              <w:rPr>
+                <w:rFonts w:ascii="Arial" w:eastAsia="Times New Roman" w:hAnsi="Arial" w:cs="Arial"/>
+                <w:color w:val="303233"/>
+                <w:sz w:val="21"/>
+                <w:szCs w:val="21"/>
+                <w:lang w:eastAsia="ru-RU"/>
+              </w:rPr>
+            </w:pPr>
+            <w:r>
+              <w:rPr>
+                <w:rFonts w:ascii="Arial" w:eastAsia="Times New Roman" w:hAnsi="Arial" w:cs="Arial"/>
+                <w:color w:val="303233"/>
+                <w:sz w:val="21"/>
+                <w:szCs w:val="21"/>
+                <w:lang w:val="ru-RU" w:eastAsia="ru-RU"/>
+              </w:rPr>
+              <w:t>Знание</w:t>
+            </w:r>
+            <w:r>
+              <w:rPr>
+                <w:rFonts w:ascii="Arial" w:eastAsia="Times New Roman" w:hAnsi="Arial" w:cs="Arial"/>
+                <w:color w:val="303233"/>
+                <w:sz w:val="21"/>
+                <w:szCs w:val="21"/>
+                <w:lang w:eastAsia="ru-RU"/>
+              </w:rPr>
+              <w:t xml:space="preserve"> </w:t>
+            </w:r>
+            <w:r>
+              <w:rPr>
+                <w:rFonts w:ascii="Arial" w:eastAsia="Times New Roman" w:hAnsi="Arial" w:cs="Arial"/>
+                <w:color w:val="303233"/>
+                <w:sz w:val="21"/>
+                <w:szCs w:val="21"/>
+                <w:lang w:eastAsia="ru-RU"/>
+              </w:rPr>
+              <w:t>RFP/RFI</w:t>
+            </w:r>
+            <w:r>
+              <w:rPr>
+                <w:rFonts w:ascii="Arial" w:eastAsia="Times New Roman" w:hAnsi="Arial" w:cs="Arial"/>
+                <w:color w:val="303233"/>
+                <w:sz w:val="21"/>
+                <w:szCs w:val="21"/>
+                <w:lang w:eastAsia="ru-RU"/>
+              </w:rPr>
+              <w:t xml:space="preserve">, </w:t>
+            </w:r>
+            <w:r>
+              <w:rPr>
+                <w:rFonts w:ascii="Arial" w:eastAsia="Times New Roman" w:hAnsi="Arial" w:cs="Arial"/>
+                <w:color w:val="303233"/>
+                <w:sz w:val="21"/>
+                <w:szCs w:val="21"/>
+                <w:lang w:eastAsia="ru-RU"/>
+              </w:rPr>
+              <w:t>Change Requests</w:t>
+            </w:r>
+            <w:r>
+              <w:rPr>
+                <w:rFonts w:ascii="Arial" w:eastAsia="Times New Roman" w:hAnsi="Arial" w:cs="Arial"/>
+                <w:color w:val="303233"/>
+                <w:sz w:val="21"/>
+                <w:szCs w:val="21"/>
+                <w:lang w:eastAsia="ru-RU"/>
+              </w:rPr>
+              <w:t>, POC - junior</w:t>
+            </w:r>
+          </w:p>
         </w:tc>
       </w:tr>
       <w:tr>
@@ -3069,7 +3341,6 @@
                 <w:rFonts w:ascii="Arial" w:hAnsi="Arial" w:cs="Arial"/>
                 <w:sz w:val="21"/>
                 <w:szCs w:val="21"/>
-                <w:lang w:val="ru-RU"/>
               </w:rPr>
             </w:pPr>
           </w:p>
@@ -3089,7 +3360,6 @@
                 <w:rFonts w:ascii="Arial" w:hAnsi="Arial" w:cs="Arial"/>
                 <w:sz w:val="21"/>
                 <w:szCs w:val="21"/>
-                <w:lang w:val="ru-RU"/>
               </w:rPr>
             </w:pPr>
           </w:p>
@@ -3106,7 +3376,6 @@
                 <w:rFonts w:ascii="Arial" w:hAnsi="Arial" w:cs="Arial"/>
                 <w:sz w:val="21"/>
                 <w:szCs w:val="21"/>
-                <w:lang w:val="ru-RU"/>
               </w:rPr>
             </w:pPr>
           </w:p>
@@ -3124,7 +3393,6 @@
                 <w:rFonts w:ascii="Arial" w:hAnsi="Arial" w:cs="Arial"/>
                 <w:sz w:val="21"/>
                 <w:szCs w:val="21"/>
-                <w:lang w:val="ru-RU"/>
               </w:rPr>
             </w:pPr>
           </w:p>
@@ -3144,7 +3412,6 @@
                 <w:rFonts w:ascii="Arial" w:hAnsi="Arial" w:cs="Arial"/>
                 <w:sz w:val="21"/>
                 <w:szCs w:val="21"/>
-                <w:lang w:val="ru-RU"/>
               </w:rPr>
             </w:pPr>
           </w:p>
@@ -3159,7 +3426,6 @@
                 <w:rFonts w:ascii="Arial" w:hAnsi="Arial" w:cs="Arial"/>
                 <w:sz w:val="21"/>
                 <w:szCs w:val="21"/>
-                <w:lang w:val="ru-RU"/>
               </w:rPr>
             </w:pPr>
           </w:p>
@@ -3177,7 +3443,6 @@
                 <w:rFonts w:ascii="Arial" w:hAnsi="Arial" w:cs="Arial"/>
                 <w:sz w:val="21"/>
                 <w:szCs w:val="21"/>
-                <w:lang w:val="ru-RU"/>
               </w:rPr>
             </w:pPr>
           </w:p>
@@ -3197,7 +3462,6 @@
                 <w:rFonts w:ascii="Arial" w:hAnsi="Arial" w:cs="Arial"/>
                 <w:sz w:val="21"/>
                 <w:szCs w:val="21"/>
-                <w:lang w:val="ru-RU"/>
               </w:rPr>
             </w:pPr>
           </w:p>
@@ -3558,7 +3822,7 @@
           <wp:docPr id="6" name="Graphic 6">
             <a:extLst xmlns:a="http://schemas.openxmlformats.org/drawingml/2006/main">
               <a:ext uri="{C183D7F6-B498-43B3-948B-1728B52AA6E4}">
-                <adec:decorative xmlns="" xmlns:wpc="http://schemas.microsoft.com/office/word/2010/wordprocessingCanvas" xmlns:cx="http://schemas.microsoft.com/office/drawing/2014/chartex" xmlns:cx1="http://schemas.microsoft.com/office/drawing/2015/9/8/chartex" xmlns:cx2="http://schemas.microsoft.com/office/drawing/2015/10/21/chartex" xmlns:cx3="http://schemas.microsoft.com/office/drawing/2016/5/9/chartex" xmlns:cx4="http://schemas.microsoft.com/office/drawing/2016/5/10/chartex" xmlns:cx5="http://schemas.microsoft.com/office/drawing/2016/5/11/chartex" xmlns:cx6="http://schemas.microsoft.com/office/drawing/2016/5/12/chartex" xmlns:cx7="http://schemas.microsoft.com/office/drawing/2016/5/13/chartex" xmlns:cx8="http://schemas.microsoft.com/office/drawing/2016/5/14/chartex" xmlns:mc="http://schemas.openxmlformats.org/markup-compatibility/2006" xmlns:aink="http://schemas.microsoft.com/office/drawing/2016/ink" xmlns:am3d="http://schemas.microsoft.com/office/drawing/2017/model3d" xmlns:o="urn:schemas-microsoft-com:office:office" xmlns:v="urn:schemas-microsoft-com:vml" xmlns:wp14="http://schemas.microsoft.com/office/word/2010/wordprocessingDrawing" xmlns:w10="urn:schemas-microsoft-com:office:word" xmlns:w="http://schemas.openxmlformats.org/wordprocessingml/2006/main" xmlns:w14="http://schemas.microsoft.com/office/word/2010/wordml" xmlns:w15="http://schemas.microsoft.com/office/word/2012/wordml" xmlns:w16cex="http://schemas.microsoft.com/office/word/2018/wordml/cex" xmlns:w16cid="http://schemas.microsoft.com/office/word/2016/wordml/cid" xmlns:w16="http://schemas.microsoft.com/office/word/2018/wordml" xmlns:w16sdtdh="http://schemas.microsoft.com/office/word/2020/wordml/sdtdatahash" xmlns:w16se="http://schemas.microsoft.com/office/word/2015/wordml/symex" xmlns:wpg="http://schemas.microsoft.com/office/word/2010/wordprocessingGroup" xmlns:wpi="http://schemas.microsoft.com/office/word/2010/wordprocessingInk" xmlns:wps="http://schemas.microsoft.com/office/word/2010/wordprocessingShape" xmlns:adec="http://schemas.microsoft.com/office/drawing/2017/decorative" val="1"/>
+                <adec:decorative xmlns:adec="http://schemas.microsoft.com/office/drawing/2017/decorative" xmlns:wps="http://schemas.microsoft.com/office/word/2010/wordprocessingShape" xmlns:wpi="http://schemas.microsoft.com/office/word/2010/wordprocessingInk" xmlns:wpg="http://schemas.microsoft.com/office/word/2010/wordprocessingGroup" xmlns:w16se="http://schemas.microsoft.com/office/word/2015/wordml/symex" xmlns:w16sdtdh="http://schemas.microsoft.com/office/word/2020/wordml/sdtdatahash" xmlns:w16="http://schemas.microsoft.com/office/word/2018/wordml" xmlns:w16cid="http://schemas.microsoft.com/office/word/2016/wordml/cid" xmlns:w16cex="http://schemas.microsoft.com/office/word/2018/wordml/cex" xmlns:w15="http://schemas.microsoft.com/office/word/2012/wordml" xmlns:w14="http://schemas.microsoft.com/office/word/2010/wordml" xmlns:w="http://schemas.openxmlformats.org/wordprocessingml/2006/main" xmlns:w10="urn:schemas-microsoft-com:office:word" xmlns:wp14="http://schemas.microsoft.com/office/word/2010/wordprocessingDrawing" xmlns:v="urn:schemas-microsoft-com:vml" xmlns:o="urn:schemas-microsoft-com:office:office" xmlns:am3d="http://schemas.microsoft.com/office/drawing/2017/model3d" xmlns:aink="http://schemas.microsoft.com/office/drawing/2016/ink" xmlns:mc="http://schemas.openxmlformats.org/markup-compatibility/2006" xmlns:cx8="http://schemas.microsoft.com/office/drawing/2016/5/14/chartex" xmlns:cx7="http://schemas.microsoft.com/office/drawing/2016/5/13/chartex" xmlns:cx6="http://schemas.microsoft.com/office/drawing/2016/5/12/chartex" xmlns:cx5="http://schemas.microsoft.com/office/drawing/2016/5/11/chartex" xmlns:cx4="http://schemas.microsoft.com/office/drawing/2016/5/10/chartex" xmlns:cx3="http://schemas.microsoft.com/office/drawing/2016/5/9/chartex" xmlns:cx2="http://schemas.microsoft.com/office/drawing/2015/10/21/chartex" xmlns:cx1="http://schemas.microsoft.com/office/drawing/2015/9/8/chartex" xmlns:cx="http://schemas.microsoft.com/office/drawing/2014/chartex" xmlns:wpc="http://schemas.microsoft.com/office/word/2010/wordprocessingCanvas" xmlns="" val="1"/>
               </a:ext>
             </a:extLst>
           </wp:docPr>
@@ -3576,10 +3840,10 @@
                   <a:blip r:embed="rId1">
                     <a:extLst>
                       <a:ext uri="{28A0092B-C50C-407E-A947-70E740481C1C}">
-                        <a14:useLocalDpi xmlns="" xmlns:wpc="http://schemas.microsoft.com/office/word/2010/wordprocessingCanvas" xmlns:cx="http://schemas.microsoft.com/office/drawing/2014/chartex" xmlns:cx1="http://schemas.microsoft.com/office/drawing/2015/9/8/chartex" xmlns:cx2="http://schemas.microsoft.com/office/drawing/2015/10/21/chartex" xmlns:cx3="http://schemas.microsoft.com/office/drawing/2016/5/9/chartex" xmlns:cx4="http://schemas.microsoft.com/office/drawing/2016/5/10/chartex" xmlns:cx5="http://schemas.microsoft.com/office/drawing/2016/5/11/chartex" xmlns:cx6="http://schemas.microsoft.com/office/drawing/2016/5/12/chartex" xmlns:cx7="http://schemas.microsoft.com/office/drawing/2016/5/13/chartex" xmlns:cx8="http://schemas.microsoft.com/office/drawing/2016/5/14/chartex" xmlns:mc="http://schemas.openxmlformats.org/markup-compatibility/2006" xmlns:aink="http://schemas.microsoft.com/office/drawing/2016/ink" xmlns:am3d="http://schemas.microsoft.com/office/drawing/2017/model3d" xmlns:o="urn:schemas-microsoft-com:office:office" xmlns:v="urn:schemas-microsoft-com:vml" xmlns:wp14="http://schemas.microsoft.com/office/word/2010/wordprocessingDrawing" xmlns:w10="urn:schemas-microsoft-com:office:word" xmlns:w="http://schemas.openxmlformats.org/wordprocessingml/2006/main" xmlns:w14="http://schemas.microsoft.com/office/word/2010/wordml" xmlns:w15="http://schemas.microsoft.com/office/word/2012/wordml" xmlns:w16cex="http://schemas.microsoft.com/office/word/2018/wordml/cex" xmlns:w16cid="http://schemas.microsoft.com/office/word/2016/wordml/cid" xmlns:w16="http://schemas.microsoft.com/office/word/2018/wordml" xmlns:w16sdtdh="http://schemas.microsoft.com/office/word/2020/wordml/sdtdatahash" xmlns:w16se="http://schemas.microsoft.com/office/word/2015/wordml/symex" xmlns:wpg="http://schemas.microsoft.com/office/word/2010/wordprocessingGroup" xmlns:wpi="http://schemas.microsoft.com/office/word/2010/wordprocessingInk" xmlns:wps="http://schemas.microsoft.com/office/word/2010/wordprocessingShape" xmlns:a14="http://schemas.microsoft.com/office/drawing/2010/main" val="0"/>
+                        <a14:useLocalDpi xmlns:a14="http://schemas.microsoft.com/office/drawing/2010/main" xmlns:wps="http://schemas.microsoft.com/office/word/2010/wordprocessingShape" xmlns:wpi="http://schemas.microsoft.com/office/word/2010/wordprocessingInk" xmlns:wpg="http://schemas.microsoft.com/office/word/2010/wordprocessingGroup" xmlns:w16se="http://schemas.microsoft.com/office/word/2015/wordml/symex" xmlns:w16sdtdh="http://schemas.microsoft.com/office/word/2020/wordml/sdtdatahash" xmlns:w16="http://schemas.microsoft.com/office/word/2018/wordml" xmlns:w16cid="http://schemas.microsoft.com/office/word/2016/wordml/cid" xmlns:w16cex="http://schemas.microsoft.com/office/word/2018/wordml/cex" xmlns:w15="http://schemas.microsoft.com/office/word/2012/wordml" xmlns:w14="http://schemas.microsoft.com/office/word/2010/wordml" xmlns:w="http://schemas.openxmlformats.org/wordprocessingml/2006/main" xmlns:w10="urn:schemas-microsoft-com:office:word" xmlns:wp14="http://schemas.microsoft.com/office/word/2010/wordprocessingDrawing" xmlns:v="urn:schemas-microsoft-com:vml" xmlns:o="urn:schemas-microsoft-com:office:office" xmlns:am3d="http://schemas.microsoft.com/office/drawing/2017/model3d" xmlns:aink="http://schemas.microsoft.com/office/drawing/2016/ink" xmlns:mc="http://schemas.openxmlformats.org/markup-compatibility/2006" xmlns:cx8="http://schemas.microsoft.com/office/drawing/2016/5/14/chartex" xmlns:cx7="http://schemas.microsoft.com/office/drawing/2016/5/13/chartex" xmlns:cx6="http://schemas.microsoft.com/office/drawing/2016/5/12/chartex" xmlns:cx5="http://schemas.microsoft.com/office/drawing/2016/5/11/chartex" xmlns:cx4="http://schemas.microsoft.com/office/drawing/2016/5/10/chartex" xmlns:cx3="http://schemas.microsoft.com/office/drawing/2016/5/9/chartex" xmlns:cx2="http://schemas.microsoft.com/office/drawing/2015/10/21/chartex" xmlns:cx1="http://schemas.microsoft.com/office/drawing/2015/9/8/chartex" xmlns:cx="http://schemas.microsoft.com/office/drawing/2014/chartex" xmlns:wpc="http://schemas.microsoft.com/office/word/2010/wordprocessingCanvas" xmlns="" val="0"/>
                       </a:ext>
                       <a:ext uri="{96DAC541-7B7A-43D3-8B79-37D633B846F1}">
-                        <asvg:svgBlip xmlns="" xmlns:wpc="http://schemas.microsoft.com/office/word/2010/wordprocessingCanvas" xmlns:cx="http://schemas.microsoft.com/office/drawing/2014/chartex" xmlns:cx1="http://schemas.microsoft.com/office/drawing/2015/9/8/chartex" xmlns:cx2="http://schemas.microsoft.com/office/drawing/2015/10/21/chartex" xmlns:cx3="http://schemas.microsoft.com/office/drawing/2016/5/9/chartex" xmlns:cx4="http://schemas.microsoft.com/office/drawing/2016/5/10/chartex" xmlns:cx5="http://schemas.microsoft.com/office/drawing/2016/5/11/chartex" xmlns:cx6="http://schemas.microsoft.com/office/drawing/2016/5/12/chartex" xmlns:cx7="http://schemas.microsoft.com/office/drawing/2016/5/13/chartex" xmlns:cx8="http://schemas.microsoft.com/office/drawing/2016/5/14/chartex" xmlns:mc="http://schemas.openxmlformats.org/markup-compatibility/2006" xmlns:aink="http://schemas.microsoft.com/office/drawing/2016/ink" xmlns:am3d="http://schemas.microsoft.com/office/drawing/2017/model3d" xmlns:o="urn:schemas-microsoft-com:office:office" xmlns:v="urn:schemas-microsoft-com:vml" xmlns:wp14="http://schemas.microsoft.com/office/word/2010/wordprocessingDrawing" xmlns:w10="urn:schemas-microsoft-com:office:word" xmlns:w="http://schemas.openxmlformats.org/wordprocessingml/2006/main" xmlns:w14="http://schemas.microsoft.com/office/word/2010/wordml" xmlns:w15="http://schemas.microsoft.com/office/word/2012/wordml" xmlns:w16cex="http://schemas.microsoft.com/office/word/2018/wordml/cex" xmlns:w16cid="http://schemas.microsoft.com/office/word/2016/wordml/cid" xmlns:w16="http://schemas.microsoft.com/office/word/2018/wordml" xmlns:w16sdtdh="http://schemas.microsoft.com/office/word/2020/wordml/sdtdatahash" xmlns:w16se="http://schemas.microsoft.com/office/word/2015/wordml/symex" xmlns:wpg="http://schemas.microsoft.com/office/word/2010/wordprocessingGroup" xmlns:wpi="http://schemas.microsoft.com/office/word/2010/wordprocessingInk" xmlns:wps="http://schemas.microsoft.com/office/word/2010/wordprocessingShape" xmlns:asvg="http://schemas.microsoft.com/office/drawing/2016/SVG/main" r:embed="rId2"/>
+                        <asvg:svgBlip xmlns:asvg="http://schemas.microsoft.com/office/drawing/2016/SVG/main" xmlns:wps="http://schemas.microsoft.com/office/word/2010/wordprocessingShape" xmlns:wpi="http://schemas.microsoft.com/office/word/2010/wordprocessingInk" xmlns:wpg="http://schemas.microsoft.com/office/word/2010/wordprocessingGroup" xmlns:w16se="http://schemas.microsoft.com/office/word/2015/wordml/symex" xmlns:w16sdtdh="http://schemas.microsoft.com/office/word/2020/wordml/sdtdatahash" xmlns:w16="http://schemas.microsoft.com/office/word/2018/wordml" xmlns:w16cid="http://schemas.microsoft.com/office/word/2016/wordml/cid" xmlns:w16cex="http://schemas.microsoft.com/office/word/2018/wordml/cex" xmlns:w15="http://schemas.microsoft.com/office/word/2012/wordml" xmlns:w14="http://schemas.microsoft.com/office/word/2010/wordml" xmlns:w="http://schemas.openxmlformats.org/wordprocessingml/2006/main" xmlns:w10="urn:schemas-microsoft-com:office:word" xmlns:wp14="http://schemas.microsoft.com/office/word/2010/wordprocessingDrawing" xmlns:v="urn:schemas-microsoft-com:vml" xmlns:o="urn:schemas-microsoft-com:office:office" xmlns:am3d="http://schemas.microsoft.com/office/drawing/2017/model3d" xmlns:aink="http://schemas.microsoft.com/office/drawing/2016/ink" xmlns:mc="http://schemas.openxmlformats.org/markup-compatibility/2006" xmlns:cx8="http://schemas.microsoft.com/office/drawing/2016/5/14/chartex" xmlns:cx7="http://schemas.microsoft.com/office/drawing/2016/5/13/chartex" xmlns:cx6="http://schemas.microsoft.com/office/drawing/2016/5/12/chartex" xmlns:cx5="http://schemas.microsoft.com/office/drawing/2016/5/11/chartex" xmlns:cx4="http://schemas.microsoft.com/office/drawing/2016/5/10/chartex" xmlns:cx3="http://schemas.microsoft.com/office/drawing/2016/5/9/chartex" xmlns:cx2="http://schemas.microsoft.com/office/drawing/2015/10/21/chartex" xmlns:cx1="http://schemas.microsoft.com/office/drawing/2015/9/8/chartex" xmlns:cx="http://schemas.microsoft.com/office/drawing/2014/chartex" xmlns:wpc="http://schemas.microsoft.com/office/word/2010/wordprocessingCanvas" xmlns="" r:embed="rId2"/>
                       </a:ext>
                     </a:extLst>
                   </a:blip>
@@ -4782,7 +5046,7 @@
   <a:extraClrSchemeLst/>
   <a:extLst>
     <a:ext uri="{05A4C25C-085E-4340-85A3-A5531E510DB2}">
-      <thm15:themeFamily xmlns="" xmlns:thm15="http://schemas.microsoft.com/office/thememl/2012/main" name="Office Theme" id="{62F939B6-93AF-4DB8-9C6B-D6C7DFDC589F}" vid="{4A3C46E8-61CC-4603-A589-7422A47A8E4A}"/>
+      <thm15:themeFamily xmlns:thm15="http://schemas.microsoft.com/office/thememl/2012/main" xmlns="" name="Office Theme" id="{62F939B6-93AF-4DB8-9C6B-D6C7DFDC589F}" vid="{4A3C46E8-61CC-4603-A589-7422A47A8E4A}"/>
     </a:ext>
   </a:extLst>
 </a:theme>

</xml_diff>